<commit_message>
update this Jhipster document
</commit_message>
<xml_diff>
--- a/Jhipster.docx
+++ b/Jhipster.docx
@@ -1,6 +1,6 @@
 
 <file path=word/document.xml><?xml version="1.0" encoding="utf-8"?>
-<w:document xmlns:wpc="http://schemas.microsoft.com/office/word/2010/wordprocessingCanvas" xmlns:cx="http://schemas.microsoft.com/office/drawing/2014/chartex" xmlns:cx1="http://schemas.microsoft.com/office/drawing/2015/9/8/chartex" xmlns:cx2="http://schemas.microsoft.com/office/drawing/2015/10/21/chartex" xmlns:cx3="http://schemas.microsoft.com/office/drawing/2016/5/9/chartex" xmlns:cx4="http://schemas.microsoft.com/office/drawing/2016/5/10/chartex" xmlns:cx5="http://schemas.microsoft.com/office/drawing/2016/5/11/chartex" xmlns:cx6="http://schemas.microsoft.com/office/drawing/2016/5/12/chartex" xmlns:cx7="http://schemas.microsoft.com/office/drawing/2016/5/13/chartex" xmlns:cx8="http://schemas.microsoft.com/office/drawing/2016/5/14/chartex" xmlns:mc="http://schemas.openxmlformats.org/markup-compatibility/2006" xmlns:aink="http://schemas.microsoft.com/office/drawing/2016/ink" xmlns:am3d="http://schemas.microsoft.com/office/drawing/2017/model3d" xmlns:o="urn:schemas-microsoft-com:office:office" xmlns:r="http://schemas.openxmlformats.org/officeDocument/2006/relationships" xmlns:m="http://schemas.openxmlformats.org/officeDocument/2006/math" xmlns:v="urn:schemas-microsoft-com:vml" xmlns:wp14="http://schemas.microsoft.com/office/word/2010/wordprocessingDrawing" xmlns:wp="http://schemas.openxmlformats.org/drawingml/2006/wordprocessingDrawing" xmlns:w10="urn:schemas-microsoft-com:office:word" xmlns:w="http://schemas.openxmlformats.org/wordprocessingml/2006/main" xmlns:w14="http://schemas.microsoft.com/office/word/2010/wordml" xmlns:w15="http://schemas.microsoft.com/office/word/2012/wordml" xmlns:w16cid="http://schemas.microsoft.com/office/word/2016/wordml/cid" xmlns:w16se="http://schemas.microsoft.com/office/word/2015/wordml/symex" xmlns:wpg="http://schemas.microsoft.com/office/word/2010/wordprocessingGroup" xmlns:wpi="http://schemas.microsoft.com/office/word/2010/wordprocessingInk" xmlns:wne="http://schemas.microsoft.com/office/word/2006/wordml" xmlns:wps="http://schemas.microsoft.com/office/word/2010/wordprocessingShape" mc:Ignorable="w14 w15 w16se w16cid wp14">
+<w:document xmlns:wpc="http://schemas.microsoft.com/office/word/2010/wordprocessingCanvas" xmlns:mc="http://schemas.openxmlformats.org/markup-compatibility/2006" xmlns:o="urn:schemas-microsoft-com:office:office" xmlns:r="http://schemas.openxmlformats.org/officeDocument/2006/relationships" xmlns:m="http://schemas.openxmlformats.org/officeDocument/2006/math" xmlns:v="urn:schemas-microsoft-com:vml" xmlns:wp14="http://schemas.microsoft.com/office/word/2010/wordprocessingDrawing" xmlns:wp="http://schemas.openxmlformats.org/drawingml/2006/wordprocessingDrawing" xmlns:w10="urn:schemas-microsoft-com:office:word" xmlns:w="http://schemas.openxmlformats.org/wordprocessingml/2006/main" xmlns:w14="http://schemas.microsoft.com/office/word/2010/wordml" xmlns:w15="http://schemas.microsoft.com/office/word/2012/wordml" xmlns:wpg="http://schemas.microsoft.com/office/word/2010/wordprocessingGroup" xmlns:wpi="http://schemas.microsoft.com/office/word/2010/wordprocessingInk" xmlns:wne="http://schemas.microsoft.com/office/word/2006/wordml" xmlns:wps="http://schemas.microsoft.com/office/word/2010/wordprocessingShape" mc:Ignorable="w14 w15 wp14">
   <w:body>
     <w:p>
       <w:pPr>
@@ -55,24 +55,11 @@
           <w:numId w:val="19"/>
         </w:numPr>
       </w:pPr>
-      <w:proofErr w:type="spellStart"/>
-      <w:r>
-        <w:t>Mysql</w:t>
-      </w:r>
-      <w:proofErr w:type="spellEnd"/>
-      <w:r>
-        <w:t xml:space="preserve"> over exe to setup database.</w:t>
-      </w:r>
-      <w:r>
-        <w:t xml:space="preserve"> Including </w:t>
-      </w:r>
-      <w:proofErr w:type="spellStart"/>
-      <w:r>
-        <w:t>worldbeck</w:t>
-      </w:r>
-      <w:proofErr w:type="spellEnd"/>
-      <w:r>
-        <w:t xml:space="preserve"> tools</w:t>
+      <w:r>
+        <w:t>Mysql over exe to setup database.</w:t>
+      </w:r>
+      <w:r>
+        <w:t xml:space="preserve"> Including worldbeck tools</w:t>
       </w:r>
     </w:p>
     <w:p>
@@ -96,29 +83,16 @@
         </w:numPr>
       </w:pPr>
       <w:r>
-        <w:t xml:space="preserve">Install Yarn from </w:t>
-      </w:r>
-      <w:proofErr w:type="spellStart"/>
-      <w:r>
-        <w:t>noteJS</w:t>
-      </w:r>
-      <w:proofErr w:type="spellEnd"/>
+        <w:t>Install Yarn from noteJS</w:t>
+      </w:r>
       <w:r>
         <w:t xml:space="preserve"> – </w:t>
       </w:r>
-      <w:proofErr w:type="spellStart"/>
       <w:r>
         <w:rPr>
           <w:b/>
         </w:rPr>
-        <w:t>npm</w:t>
-      </w:r>
-      <w:proofErr w:type="spellEnd"/>
-      <w:r>
-        <w:rPr>
-          <w:b/>
-        </w:rPr>
-        <w:t xml:space="preserve"> install -g yarn</w:t>
+        <w:t>npm install -g yarn</w:t>
       </w:r>
     </w:p>
     <w:p>
@@ -130,29 +104,16 @@
         </w:numPr>
       </w:pPr>
       <w:r>
-        <w:t xml:space="preserve">Install bower from </w:t>
-      </w:r>
-      <w:proofErr w:type="spellStart"/>
-      <w:r>
-        <w:t>noteJS</w:t>
-      </w:r>
-      <w:proofErr w:type="spellEnd"/>
+        <w:t>Install bower from noteJS</w:t>
+      </w:r>
       <w:r>
         <w:t xml:space="preserve"> – </w:t>
       </w:r>
-      <w:proofErr w:type="spellStart"/>
       <w:r>
         <w:rPr>
           <w:b/>
         </w:rPr>
-        <w:t>npm</w:t>
-      </w:r>
-      <w:proofErr w:type="spellEnd"/>
-      <w:r>
-        <w:rPr>
-          <w:b/>
-        </w:rPr>
-        <w:t xml:space="preserve"> install -g bower</w:t>
+        <w:t>npm install -g bower</w:t>
       </w:r>
     </w:p>
     <w:p>
@@ -167,29 +128,16 @@
         </w:rPr>
       </w:pPr>
       <w:r>
-        <w:t xml:space="preserve">Install gulp-cli from </w:t>
-      </w:r>
-      <w:proofErr w:type="spellStart"/>
-      <w:r>
-        <w:t>notejs</w:t>
-      </w:r>
-      <w:proofErr w:type="spellEnd"/>
+        <w:t>Install gulp-cli from notejs</w:t>
+      </w:r>
       <w:r>
         <w:t xml:space="preserve"> – </w:t>
       </w:r>
-      <w:proofErr w:type="spellStart"/>
       <w:r>
         <w:rPr>
           <w:b/>
         </w:rPr>
-        <w:t>npm</w:t>
-      </w:r>
-      <w:proofErr w:type="spellEnd"/>
-      <w:r>
-        <w:rPr>
-          <w:b/>
-        </w:rPr>
-        <w:t xml:space="preserve"> install -g gulp-cli</w:t>
+        <w:t>npm install -g gulp-cli</w:t>
       </w:r>
     </w:p>
     <w:p>
@@ -201,46 +149,14 @@
         </w:numPr>
       </w:pPr>
       <w:r>
-        <w:t xml:space="preserve">Install </w:t>
-      </w:r>
-      <w:proofErr w:type="spellStart"/>
-      <w:r>
-        <w:t>yo</w:t>
-      </w:r>
-      <w:proofErr w:type="spellEnd"/>
-      <w:r>
-        <w:t xml:space="preserve"> from note </w:t>
-      </w:r>
-      <w:proofErr w:type="spellStart"/>
-      <w:r>
-        <w:t>js</w:t>
-      </w:r>
-      <w:proofErr w:type="spellEnd"/>
-      <w:r>
-        <w:t xml:space="preserve"> – </w:t>
-      </w:r>
-      <w:proofErr w:type="spellStart"/>
+        <w:t xml:space="preserve">Install yo from note js – </w:t>
+      </w:r>
       <w:r>
         <w:rPr>
           <w:b/>
         </w:rPr>
-        <w:t>npm</w:t>
-      </w:r>
-      <w:proofErr w:type="spellEnd"/>
-      <w:r>
-        <w:rPr>
-          <w:b/>
-        </w:rPr>
-        <w:t xml:space="preserve"> install -g </w:t>
-      </w:r>
-      <w:proofErr w:type="spellStart"/>
-      <w:r>
-        <w:rPr>
-          <w:b/>
-        </w:rPr>
-        <w:t>yo</w:t>
-      </w:r>
-      <w:proofErr w:type="spellEnd"/>
+        <w:t>npm install -g yo</w:t>
+      </w:r>
     </w:p>
     <w:p>
       <w:pPr>
@@ -251,46 +167,14 @@
         </w:numPr>
       </w:pPr>
       <w:r>
-        <w:t>Install generator-</w:t>
-      </w:r>
-      <w:proofErr w:type="spellStart"/>
-      <w:r>
-        <w:t>jhipster</w:t>
-      </w:r>
-      <w:proofErr w:type="spellEnd"/>
-      <w:r>
-        <w:t xml:space="preserve"> from note </w:t>
-      </w:r>
-      <w:proofErr w:type="spellStart"/>
-      <w:r>
-        <w:t>js</w:t>
-      </w:r>
-      <w:proofErr w:type="spellEnd"/>
-      <w:r>
-        <w:t xml:space="preserve"> – </w:t>
-      </w:r>
-      <w:proofErr w:type="spellStart"/>
+        <w:t xml:space="preserve">Install generator-jhipster from note js – </w:t>
+      </w:r>
       <w:r>
         <w:rPr>
           <w:b/>
         </w:rPr>
-        <w:t>npm</w:t>
-      </w:r>
-      <w:proofErr w:type="spellEnd"/>
-      <w:r>
-        <w:rPr>
-          <w:b/>
-        </w:rPr>
-        <w:t xml:space="preserve"> install -g generator-</w:t>
-      </w:r>
-      <w:proofErr w:type="spellStart"/>
-      <w:r>
-        <w:rPr>
-          <w:b/>
-        </w:rPr>
-        <w:t>jhipster</w:t>
-      </w:r>
-      <w:proofErr w:type="spellEnd"/>
+        <w:t>npm install -g generator-jhipster</w:t>
+      </w:r>
     </w:p>
     <w:p>
       <w:pPr>
@@ -301,15 +185,7 @@
         </w:numPr>
       </w:pPr>
       <w:r>
-        <w:t xml:space="preserve">Install </w:t>
-      </w:r>
-      <w:proofErr w:type="spellStart"/>
-      <w:r>
-        <w:t>liquibase</w:t>
-      </w:r>
-      <w:proofErr w:type="spellEnd"/>
-      <w:r>
-        <w:t xml:space="preserve"> by zip packet download, then put this location into path system variable</w:t>
+        <w:t>Install liquibase by zip packet download, then put this location into path system variable</w:t>
       </w:r>
     </w:p>
     <w:p>
@@ -335,19 +211,11 @@
           <w:b/>
         </w:rPr>
       </w:pPr>
-      <w:proofErr w:type="spellStart"/>
       <w:r>
         <w:rPr>
           <w:b/>
         </w:rPr>
-        <w:t>Npm</w:t>
-      </w:r>
-      <w:proofErr w:type="spellEnd"/>
-      <w:r>
-        <w:rPr>
-          <w:b/>
-        </w:rPr>
-        <w:t xml:space="preserve"> –version</w:t>
+        <w:t>Npm –version</w:t>
       </w:r>
     </w:p>
     <w:p>
@@ -397,19 +265,11 @@
           <w:b/>
         </w:rPr>
       </w:pPr>
-      <w:proofErr w:type="spellStart"/>
       <w:r>
         <w:rPr>
           <w:b/>
         </w:rPr>
-        <w:t>Yo</w:t>
-      </w:r>
-      <w:proofErr w:type="spellEnd"/>
-      <w:r>
-        <w:rPr>
-          <w:b/>
-        </w:rPr>
-        <w:t xml:space="preserve"> –version </w:t>
+        <w:t xml:space="preserve">Yo –version </w:t>
       </w:r>
     </w:p>
     <w:p>
@@ -423,19 +283,11 @@
           <w:b/>
         </w:rPr>
       </w:pPr>
-      <w:proofErr w:type="spellStart"/>
       <w:r>
         <w:rPr>
           <w:b/>
         </w:rPr>
-        <w:t>Jhipster</w:t>
-      </w:r>
-      <w:proofErr w:type="spellEnd"/>
-      <w:r>
-        <w:rPr>
-          <w:b/>
-        </w:rPr>
-        <w:t xml:space="preserve"> –version</w:t>
+        <w:t>Jhipster –version</w:t>
       </w:r>
     </w:p>
     <w:p>
@@ -449,19 +301,11 @@
           <w:b/>
         </w:rPr>
       </w:pPr>
-      <w:proofErr w:type="spellStart"/>
       <w:r>
         <w:rPr>
           <w:b/>
         </w:rPr>
-        <w:t>Liquibase</w:t>
-      </w:r>
-      <w:proofErr w:type="spellEnd"/>
-      <w:r>
-        <w:rPr>
-          <w:b/>
-        </w:rPr>
-        <w:t xml:space="preserve"> –version </w:t>
+        <w:t xml:space="preserve">Liquibase –version </w:t>
       </w:r>
     </w:p>
     <w:p>
@@ -473,15 +317,7 @@
         </w:numPr>
       </w:pPr>
       <w:r>
-        <w:t xml:space="preserve">Download eclipse oxygen: adding </w:t>
-      </w:r>
-      <w:proofErr w:type="spellStart"/>
-      <w:r>
-        <w:t>jhipster</w:t>
-      </w:r>
-      <w:proofErr w:type="spellEnd"/>
-      <w:r>
-        <w:t xml:space="preserve"> from ma</w:t>
+        <w:t>Download eclipse oxygen: adding jhipster from ma</w:t>
       </w:r>
       <w:r>
         <w:t>r</w:t>
@@ -524,106 +360,38 @@
       <w:r>
         <w:t xml:space="preserve"> application folder by </w:t>
       </w:r>
-      <w:proofErr w:type="spellStart"/>
       <w:r>
         <w:rPr>
           <w:b/>
         </w:rPr>
-        <w:t>mkdir</w:t>
-      </w:r>
-      <w:proofErr w:type="spellEnd"/>
+        <w:t>mkdir [folder_name]</w:t>
+      </w:r>
+    </w:p>
+    <w:p>
+      <w:r>
+        <w:t xml:space="preserve">Go inside this folder by cd </w:t>
+      </w:r>
       <w:r>
         <w:rPr>
           <w:b/>
         </w:rPr>
-        <w:t xml:space="preserve"> [</w:t>
-      </w:r>
-      <w:proofErr w:type="spellStart"/>
+        <w:t>[folder_name]</w:t>
+      </w:r>
+    </w:p>
+    <w:p>
+      <w:r>
+        <w:t xml:space="preserve">User this command to create new JHipster application by </w:t>
+      </w:r>
       <w:r>
         <w:rPr>
           <w:b/>
         </w:rPr>
-        <w:t>folder_name</w:t>
-      </w:r>
-      <w:proofErr w:type="spellEnd"/>
-      <w:r>
-        <w:rPr>
-          <w:b/>
-        </w:rPr>
-        <w:t>]</w:t>
-      </w:r>
-    </w:p>
-    <w:p>
-      <w:r>
-        <w:t xml:space="preserve">Go inside this folder by cd </w:t>
-      </w:r>
-      <w:r>
-        <w:rPr>
-          <w:b/>
-        </w:rPr>
-        <w:t>[</w:t>
-      </w:r>
-      <w:proofErr w:type="spellStart"/>
-      <w:r>
-        <w:rPr>
-          <w:b/>
-        </w:rPr>
-        <w:t>folder_name</w:t>
-      </w:r>
-      <w:proofErr w:type="spellEnd"/>
-      <w:r>
-        <w:rPr>
-          <w:b/>
-        </w:rPr>
-        <w:t>]</w:t>
-      </w:r>
-    </w:p>
-    <w:p>
-      <w:r>
-        <w:t xml:space="preserve">User this command to create new </w:t>
-      </w:r>
-      <w:proofErr w:type="spellStart"/>
-      <w:r>
-        <w:t>JHipster</w:t>
-      </w:r>
-      <w:proofErr w:type="spellEnd"/>
-      <w:r>
-        <w:t xml:space="preserve"> application by </w:t>
-      </w:r>
-      <w:proofErr w:type="spellStart"/>
-      <w:r>
-        <w:rPr>
-          <w:b/>
-        </w:rPr>
-        <w:t>yo</w:t>
-      </w:r>
-      <w:proofErr w:type="spellEnd"/>
-      <w:r>
-        <w:rPr>
-          <w:b/>
-        </w:rPr>
-        <w:t xml:space="preserve"> </w:t>
-      </w:r>
-      <w:proofErr w:type="spellStart"/>
-      <w:r>
-        <w:rPr>
-          <w:b/>
-        </w:rPr>
-        <w:t>jhipster</w:t>
-      </w:r>
-      <w:proofErr w:type="spellEnd"/>
-    </w:p>
-    <w:p>
-      <w:r>
-        <w:t xml:space="preserve">Note that without </w:t>
-      </w:r>
-      <w:proofErr w:type="spellStart"/>
-      <w:r>
-        <w:t>yo</w:t>
-      </w:r>
-      <w:proofErr w:type="spellEnd"/>
-      <w:r>
-        <w:t xml:space="preserve">, application may get </w:t>
+        <w:t>yo jhipster</w:t>
+      </w:r>
+    </w:p>
+    <w:p>
+      <w:r>
+        <w:t xml:space="preserve">Note that without yo, application may get </w:t>
       </w:r>
       <w:hyperlink r:id="rId12" w:history="1">
         <w:r>
@@ -645,96 +413,18 @@
         <w:rPr>
           <w:b/>
         </w:rPr>
-        <w:t>[</w:t>
-      </w:r>
-      <w:proofErr w:type="spellStart"/>
-      <w:r>
-        <w:rPr>
-          <w:b/>
-        </w:rPr>
-        <w:t>folder_</w:t>
-      </w:r>
-      <w:proofErr w:type="gramStart"/>
-      <w:r>
-        <w:rPr>
-          <w:b/>
-        </w:rPr>
-        <w:t>name</w:t>
-      </w:r>
-      <w:proofErr w:type="spellEnd"/>
-      <w:r>
-        <w:rPr>
-          <w:b/>
-        </w:rPr>
-        <w:t>]/</w:t>
-      </w:r>
-      <w:proofErr w:type="spellStart"/>
-      <w:r>
-        <w:rPr>
-          <w:b/>
-        </w:rPr>
-        <w:t>src</w:t>
-      </w:r>
-      <w:proofErr w:type="spellEnd"/>
-      <w:r>
-        <w:rPr>
-          <w:b/>
-        </w:rPr>
-        <w:t>/main/resources/config/application-</w:t>
-      </w:r>
-      <w:proofErr w:type="spellStart"/>
-      <w:r>
-        <w:rPr>
-          <w:b/>
-        </w:rPr>
-        <w:t>dev.yml</w:t>
-      </w:r>
-      <w:proofErr w:type="spellEnd"/>
-      <w:proofErr w:type="gramEnd"/>
-      <w:r>
-        <w:rPr>
-          <w:b/>
-        </w:rPr>
-        <w:t xml:space="preserve"> </w:t>
-      </w:r>
-      <w:r>
-        <w:t xml:space="preserve">find the </w:t>
-      </w:r>
-      <w:proofErr w:type="spellStart"/>
-      <w:r>
-        <w:t>db</w:t>
-      </w:r>
-      <w:proofErr w:type="spellEnd"/>
-      <w:r>
-        <w:t xml:space="preserve"> configuration line to add </w:t>
-      </w:r>
-      <w:proofErr w:type="spellStart"/>
-      <w:r>
-        <w:t>mysql</w:t>
-      </w:r>
-      <w:proofErr w:type="spellEnd"/>
-      <w:r>
-        <w:t xml:space="preserve"> credentials.</w:t>
-      </w:r>
-    </w:p>
-    <w:p>
-      <w:r>
-        <w:t xml:space="preserve">Create MySQL Schema as the </w:t>
-      </w:r>
-      <w:proofErr w:type="spellStart"/>
-      <w:r>
-        <w:t>dbname</w:t>
-      </w:r>
-      <w:proofErr w:type="spellEnd"/>
-      <w:r>
-        <w:t xml:space="preserve"> in connection line: </w:t>
-      </w:r>
-      <w:r>
-        <w:t xml:space="preserve">url: </w:t>
-      </w:r>
-      <w:proofErr w:type="gramStart"/>
-      <w:r>
-        <w:t>jdbc:mysql://localhost:3306/</w:t>
+        <w:t xml:space="preserve">[folder_name]/src/main/resources/config/application-dev.yml </w:t>
+      </w:r>
+      <w:r>
+        <w:t>find the db configuration line to add mysql credentials.</w:t>
+      </w:r>
+    </w:p>
+    <w:p>
+      <w:r>
+        <w:t xml:space="preserve">Create MySQL Schema as the dbname in connection line: </w:t>
+      </w:r>
+      <w:r>
+        <w:t>url: jdbc:mysql://localhost:3306/</w:t>
       </w:r>
       <w:r>
         <w:rPr>
@@ -745,19 +435,10 @@
       <w:r>
         <w:t>?useUnicode=true&amp;characterEncoding=utf8&amp;useSSL=false</w:t>
       </w:r>
-      <w:proofErr w:type="gramEnd"/>
-    </w:p>
-    <w:p>
-      <w:r>
-        <w:t xml:space="preserve">After that, go back to command line windows then type </w:t>
-      </w:r>
-      <w:proofErr w:type="spellStart"/>
-      <w:r>
-        <w:t>nvmw</w:t>
-      </w:r>
-      <w:proofErr w:type="spellEnd"/>
-      <w:r>
-        <w:t xml:space="preserve"> to compiler and deploy this app.</w:t>
+    </w:p>
+    <w:p>
+      <w:r>
+        <w:t>After that, go back to command line windows then type nvmw to compiler and deploy this app.</w:t>
       </w:r>
     </w:p>
     <w:p>
@@ -808,35 +489,7 @@
         <w:rPr>
           <w:lang w:val="fr-FR"/>
         </w:rPr>
-        <w:t xml:space="preserve">w do </w:t>
-      </w:r>
-      <w:proofErr w:type="spellStart"/>
-      <w:r>
-        <w:rPr>
-          <w:lang w:val="fr-FR"/>
-        </w:rPr>
-        <w:t>liquibase</w:t>
-      </w:r>
-      <w:proofErr w:type="spellEnd"/>
-      <w:r>
-        <w:rPr>
-          <w:lang w:val="fr-FR"/>
-        </w:rPr>
-        <w:t xml:space="preserve"> </w:t>
-      </w:r>
-      <w:proofErr w:type="spellStart"/>
-      <w:r>
-        <w:rPr>
-          <w:lang w:val="fr-FR"/>
-        </w:rPr>
-        <w:t>work</w:t>
-      </w:r>
-      <w:proofErr w:type="spellEnd"/>
-      <w:r>
-        <w:rPr>
-          <w:lang w:val="fr-FR"/>
-        </w:rPr>
-        <w:t> ?</w:t>
+        <w:t>w do liquibase work ?</w:t>
       </w:r>
     </w:p>
     <w:p>
@@ -872,15 +525,7 @@
         <w:t>How to create task to</w:t>
       </w:r>
       <w:r>
-        <w:t xml:space="preserve"> (create </w:t>
-      </w:r>
-      <w:proofErr w:type="spellStart"/>
-      <w:r>
-        <w:t>jhipster</w:t>
-      </w:r>
-      <w:proofErr w:type="spellEnd"/>
-      <w:r>
-        <w:t xml:space="preserve"> entity)</w:t>
+        <w:t xml:space="preserve"> (create jhipster entity)</w:t>
       </w:r>
       <w:r>
         <w:t xml:space="preserve"> change log?? – actually don’t understand much about this??</w:t>
@@ -927,13 +572,8 @@
     </w:p>
     <w:p>
       <w:r>
-        <w:t xml:space="preserve">How to expose </w:t>
-      </w:r>
-      <w:proofErr w:type="gramStart"/>
-      <w:r>
-        <w:t>API ?</w:t>
-      </w:r>
-      <w:proofErr w:type="gramEnd"/>
+        <w:t>How to expose API ?</w:t>
+      </w:r>
     </w:p>
     <w:p>
       <w:r>
@@ -942,15 +582,7 @@
     </w:p>
     <w:p>
       <w:r>
-        <w:t>How to work with HTTP header/</w:t>
-      </w:r>
-      <w:proofErr w:type="spellStart"/>
-      <w:r>
-        <w:t>param</w:t>
-      </w:r>
-      <w:proofErr w:type="spellEnd"/>
-      <w:r>
-        <w:t>?</w:t>
+        <w:t>How to work with HTTP header/param?</w:t>
       </w:r>
     </w:p>
     <w:p/>
@@ -959,17 +591,190 @@
         <w:pStyle w:val="Title"/>
       </w:pPr>
       <w:r>
-        <w:t>GI</w:t>
-      </w:r>
+        <w:t>GIT</w:t>
+      </w:r>
+    </w:p>
+    <w:p>
+      <w:pPr>
+        <w:pStyle w:val="Heading1"/>
+      </w:pPr>
+      <w:r>
+        <w:t xml:space="preserve">Installation, </w:t>
+      </w:r>
+      <w:r>
+        <w:t>Configuration</w:t>
+      </w:r>
+    </w:p>
+    <w:p>
+      <w:r>
+        <w:t xml:space="preserve">Download and install from this source </w:t>
+      </w:r>
+      <w:hyperlink r:id="rId14" w:history="1">
+        <w:r>
+          <w:rPr>
+            <w:rStyle w:val="Hyperlink"/>
+          </w:rPr>
+          <w:t>https://git-scm.com/downloads</w:t>
+        </w:r>
+      </w:hyperlink>
+    </w:p>
+    <w:p>
+      <w:r>
+        <w:t>Configuration with following information</w:t>
+      </w:r>
+    </w:p>
+    <w:p>
+      <w:pPr>
+        <w:rPr>
+          <w:rFonts w:ascii="Calibri" w:hAnsi="Calibri"/>
+        </w:rPr>
+      </w:pPr>
+      <w:r>
+        <w:rPr>
+          <w:rFonts w:ascii="Calibri" w:hAnsi="Calibri"/>
+        </w:rPr>
+        <w:t>$git config –global user.name “hungdangtung”</w:t>
+      </w:r>
+    </w:p>
+    <w:p>
+      <w:pPr>
+        <w:rPr>
+          <w:rFonts w:ascii="Calibri" w:hAnsi="Calibri"/>
+        </w:rPr>
+      </w:pPr>
+      <w:r>
+        <w:rPr>
+          <w:rFonts w:ascii="Calibri" w:hAnsi="Calibri"/>
+        </w:rPr>
+        <w:t xml:space="preserve">$git config –global user.email </w:t>
+      </w:r>
+      <w:hyperlink r:id="rId15" w:history="1">
+        <w:r>
+          <w:rPr>
+            <w:rStyle w:val="Hyperlink"/>
+            <w:rFonts w:ascii="Calibri" w:hAnsi="Calibri"/>
+          </w:rPr>
+          <w:t>hung.dangtung@yahoo.com.vn</w:t>
+        </w:r>
+      </w:hyperlink>
+    </w:p>
+    <w:p/>
+    <w:p>
+      <w:pPr>
+        <w:pStyle w:val="Heading1"/>
+      </w:pPr>
+      <w:r>
+        <w:t>How to use</w:t>
+      </w:r>
+    </w:p>
+    <w:p>
+      <w:pPr>
+        <w:pStyle w:val="Heading2"/>
+      </w:pPr>
+      <w:r>
+        <w:t>Importing a new project</w:t>
+      </w:r>
+    </w:p>
+    <w:p>
+      <w:r>
+        <w:t>Assume this project stay inside a folder, open command prompt go to this folder. Using this command to initial works.</w:t>
+      </w:r>
+    </w:p>
+    <w:p>
+      <w:r>
+        <w:t>$git init</w:t>
+      </w:r>
+    </w:p>
+    <w:p>
+      <w:r>
+        <w:t>After initialize, using this command to take a snapshot of contexts of all files under this folder</w:t>
+      </w:r>
+    </w:p>
+    <w:p>
+      <w:r>
+        <w:t>$git add .</w:t>
+      </w:r>
+    </w:p>
+    <w:p>
+      <w:r>
+        <w:t>After take this snapshot, using following command to commit this content to git.</w:t>
+      </w:r>
+    </w:p>
+    <w:p>
+      <w:r>
+        <w:t>$git commit</w:t>
+      </w:r>
+    </w:p>
+    <w:p>
+      <w:pPr>
+        <w:pStyle w:val="Heading2"/>
+      </w:pPr>
+      <w:r>
+        <w:t>Using Git for collaboration</w:t>
+      </w:r>
+    </w:p>
+    <w:p>
+      <w:r>
+        <w:t>Using this to get code from a repository from git.</w:t>
+      </w:r>
+    </w:p>
+    <w:p>
+      <w:r>
+        <w:t>$git clone &lt;repository link&gt;</w:t>
+      </w:r>
+    </w:p>
+    <w:p>
+      <w:r>
+        <w:t xml:space="preserve">Note that: this comand will download all code in to a folder </w:t>
+      </w:r>
+      <w:r>
+        <w:t>which name is the name of this repository.</w:t>
+      </w:r>
+    </w:p>
+    <w:p>
+      <w:r>
+        <w:t>After editting the files into this folder. Using this command to commit this.</w:t>
+      </w:r>
+    </w:p>
+    <w:p>
+      <w:r>
+        <w:t>$git commit –a</w:t>
+      </w:r>
+    </w:p>
+    <w:p>
+      <w:r>
+        <w:t>If new files were added, using this command again to added those in to folder</w:t>
+      </w:r>
+    </w:p>
+    <w:p>
+      <w:r>
+        <w:t>$git add . (or $git add &lt;file name&gt;)</w:t>
+      </w:r>
+    </w:p>
+    <w:p>
+      <w:r>
+        <w:t>Then using commit to commit those file.</w:t>
+      </w:r>
+    </w:p>
+    <w:p>
+      <w:r>
+        <w:t>To update files in a repository</w:t>
+      </w:r>
+      <w:r>
+        <w:t xml:space="preserve"> using</w:t>
+      </w:r>
+    </w:p>
+    <w:p>
+      <w:r>
+        <w:t>$git pull [Repository name] or just execute $git pull inside this repository folder.</w:t>
+      </w:r>
+    </w:p>
+    <w:p>
       <w:bookmarkStart w:id="0" w:name="_GoBack"/>
       <w:bookmarkEnd w:id="0"/>
-      <w:r>
-        <w:t>T</w:t>
-      </w:r>
-    </w:p>
-    <w:p/>
+    </w:p>
     <w:sectPr>
-      <w:footerReference w:type="default" r:id="rId14"/>
+      <w:footerReference w:type="default" r:id="rId16"/>
       <w:pgSz w:w="12240" w:h="15840"/>
       <w:pgMar w:top="1440" w:right="1440" w:bottom="1440" w:left="1440" w:header="720" w:footer="720" w:gutter="0"/>
       <w:cols w:space="720"/>
@@ -981,7 +786,7 @@
 </file>
 
 <file path=word/endnotes.xml><?xml version="1.0" encoding="utf-8"?>
-<w:endnotes xmlns:wpc="http://schemas.microsoft.com/office/word/2010/wordprocessingCanvas" xmlns:cx="http://schemas.microsoft.com/office/drawing/2014/chartex" xmlns:cx1="http://schemas.microsoft.com/office/drawing/2015/9/8/chartex" xmlns:cx2="http://schemas.microsoft.com/office/drawing/2015/10/21/chartex" xmlns:cx3="http://schemas.microsoft.com/office/drawing/2016/5/9/chartex" xmlns:cx4="http://schemas.microsoft.com/office/drawing/2016/5/10/chartex" xmlns:cx5="http://schemas.microsoft.com/office/drawing/2016/5/11/chartex" xmlns:cx6="http://schemas.microsoft.com/office/drawing/2016/5/12/chartex" xmlns:cx7="http://schemas.microsoft.com/office/drawing/2016/5/13/chartex" xmlns:cx8="http://schemas.microsoft.com/office/drawing/2016/5/14/chartex" xmlns:mc="http://schemas.openxmlformats.org/markup-compatibility/2006" xmlns:aink="http://schemas.microsoft.com/office/drawing/2016/ink" xmlns:am3d="http://schemas.microsoft.com/office/drawing/2017/model3d" xmlns:o="urn:schemas-microsoft-com:office:office" xmlns:r="http://schemas.openxmlformats.org/officeDocument/2006/relationships" xmlns:m="http://schemas.openxmlformats.org/officeDocument/2006/math" xmlns:v="urn:schemas-microsoft-com:vml" xmlns:wp14="http://schemas.microsoft.com/office/word/2010/wordprocessingDrawing" xmlns:wp="http://schemas.openxmlformats.org/drawingml/2006/wordprocessingDrawing" xmlns:w10="urn:schemas-microsoft-com:office:word" xmlns:w="http://schemas.openxmlformats.org/wordprocessingml/2006/main" xmlns:w14="http://schemas.microsoft.com/office/word/2010/wordml" xmlns:w15="http://schemas.microsoft.com/office/word/2012/wordml" xmlns:w16cid="http://schemas.microsoft.com/office/word/2016/wordml/cid" xmlns:w16se="http://schemas.microsoft.com/office/word/2015/wordml/symex" xmlns:wpg="http://schemas.microsoft.com/office/word/2010/wordprocessingGroup" xmlns:wpi="http://schemas.microsoft.com/office/word/2010/wordprocessingInk" xmlns:wne="http://schemas.microsoft.com/office/word/2006/wordml" xmlns:wps="http://schemas.microsoft.com/office/word/2010/wordprocessingShape" mc:Ignorable="w14 w15 w16se w16cid wp14">
+<w:endnotes xmlns:wpc="http://schemas.microsoft.com/office/word/2010/wordprocessingCanvas" xmlns:mc="http://schemas.openxmlformats.org/markup-compatibility/2006" xmlns:o="urn:schemas-microsoft-com:office:office" xmlns:r="http://schemas.openxmlformats.org/officeDocument/2006/relationships" xmlns:m="http://schemas.openxmlformats.org/officeDocument/2006/math" xmlns:v="urn:schemas-microsoft-com:vml" xmlns:wp14="http://schemas.microsoft.com/office/word/2010/wordprocessingDrawing" xmlns:wp="http://schemas.openxmlformats.org/drawingml/2006/wordprocessingDrawing" xmlns:w10="urn:schemas-microsoft-com:office:word" xmlns:w="http://schemas.openxmlformats.org/wordprocessingml/2006/main" xmlns:w14="http://schemas.microsoft.com/office/word/2010/wordml" xmlns:w15="http://schemas.microsoft.com/office/word/2012/wordml" xmlns:wpg="http://schemas.microsoft.com/office/word/2010/wordprocessingGroup" xmlns:wpi="http://schemas.microsoft.com/office/word/2010/wordprocessingInk" xmlns:wne="http://schemas.microsoft.com/office/word/2006/wordml" xmlns:wps="http://schemas.microsoft.com/office/word/2010/wordprocessingShape" mc:Ignorable="w14 w15 wp14">
   <w:endnote w:type="separator" w:id="-1">
     <w:p>
       <w:pPr>
@@ -1006,7 +811,7 @@
 </file>
 
 <file path=word/footer1.xml><?xml version="1.0" encoding="utf-8"?>
-<w:ftr xmlns:wpc="http://schemas.microsoft.com/office/word/2010/wordprocessingCanvas" xmlns:cx="http://schemas.microsoft.com/office/drawing/2014/chartex" xmlns:cx1="http://schemas.microsoft.com/office/drawing/2015/9/8/chartex" xmlns:cx2="http://schemas.microsoft.com/office/drawing/2015/10/21/chartex" xmlns:cx3="http://schemas.microsoft.com/office/drawing/2016/5/9/chartex" xmlns:cx4="http://schemas.microsoft.com/office/drawing/2016/5/10/chartex" xmlns:cx5="http://schemas.microsoft.com/office/drawing/2016/5/11/chartex" xmlns:cx6="http://schemas.microsoft.com/office/drawing/2016/5/12/chartex" xmlns:cx7="http://schemas.microsoft.com/office/drawing/2016/5/13/chartex" xmlns:cx8="http://schemas.microsoft.com/office/drawing/2016/5/14/chartex" xmlns:mc="http://schemas.openxmlformats.org/markup-compatibility/2006" xmlns:aink="http://schemas.microsoft.com/office/drawing/2016/ink" xmlns:am3d="http://schemas.microsoft.com/office/drawing/2017/model3d" xmlns:o="urn:schemas-microsoft-com:office:office" xmlns:r="http://schemas.openxmlformats.org/officeDocument/2006/relationships" xmlns:m="http://schemas.openxmlformats.org/officeDocument/2006/math" xmlns:v="urn:schemas-microsoft-com:vml" xmlns:wp14="http://schemas.microsoft.com/office/word/2010/wordprocessingDrawing" xmlns:wp="http://schemas.openxmlformats.org/drawingml/2006/wordprocessingDrawing" xmlns:w10="urn:schemas-microsoft-com:office:word" xmlns:w="http://schemas.openxmlformats.org/wordprocessingml/2006/main" xmlns:w14="http://schemas.microsoft.com/office/word/2010/wordml" xmlns:w15="http://schemas.microsoft.com/office/word/2012/wordml" xmlns:w16cid="http://schemas.microsoft.com/office/word/2016/wordml/cid" xmlns:w16se="http://schemas.microsoft.com/office/word/2015/wordml/symex" xmlns:wpg="http://schemas.microsoft.com/office/word/2010/wordprocessingGroup" xmlns:wpi="http://schemas.microsoft.com/office/word/2010/wordprocessingInk" xmlns:wne="http://schemas.microsoft.com/office/word/2006/wordml" xmlns:wps="http://schemas.microsoft.com/office/word/2010/wordprocessingShape" mc:Ignorable="w14 w15 w16se w16cid wp14">
+<w:ftr xmlns:wpc="http://schemas.microsoft.com/office/word/2010/wordprocessingCanvas" xmlns:mc="http://schemas.openxmlformats.org/markup-compatibility/2006" xmlns:o="urn:schemas-microsoft-com:office:office" xmlns:r="http://schemas.openxmlformats.org/officeDocument/2006/relationships" xmlns:m="http://schemas.openxmlformats.org/officeDocument/2006/math" xmlns:v="urn:schemas-microsoft-com:vml" xmlns:wp14="http://schemas.microsoft.com/office/word/2010/wordprocessingDrawing" xmlns:wp="http://schemas.openxmlformats.org/drawingml/2006/wordprocessingDrawing" xmlns:w10="urn:schemas-microsoft-com:office:word" xmlns:w="http://schemas.openxmlformats.org/wordprocessingml/2006/main" xmlns:w14="http://schemas.microsoft.com/office/word/2010/wordml" xmlns:w15="http://schemas.microsoft.com/office/word/2012/wordml" xmlns:wpg="http://schemas.microsoft.com/office/word/2010/wordprocessingGroup" xmlns:wpi="http://schemas.microsoft.com/office/word/2010/wordprocessingInk" xmlns:wne="http://schemas.microsoft.com/office/word/2006/wordml" xmlns:wps="http://schemas.microsoft.com/office/word/2010/wordprocessingShape" mc:Ignorable="w14 w15 wp14">
   <w:sdt>
     <w:sdtPr>
       <w:id w:val="-1375527538"/>
@@ -1053,7 +858,7 @@
 </file>
 
 <file path=word/footnotes.xml><?xml version="1.0" encoding="utf-8"?>
-<w:footnotes xmlns:wpc="http://schemas.microsoft.com/office/word/2010/wordprocessingCanvas" xmlns:cx="http://schemas.microsoft.com/office/drawing/2014/chartex" xmlns:cx1="http://schemas.microsoft.com/office/drawing/2015/9/8/chartex" xmlns:cx2="http://schemas.microsoft.com/office/drawing/2015/10/21/chartex" xmlns:cx3="http://schemas.microsoft.com/office/drawing/2016/5/9/chartex" xmlns:cx4="http://schemas.microsoft.com/office/drawing/2016/5/10/chartex" xmlns:cx5="http://schemas.microsoft.com/office/drawing/2016/5/11/chartex" xmlns:cx6="http://schemas.microsoft.com/office/drawing/2016/5/12/chartex" xmlns:cx7="http://schemas.microsoft.com/office/drawing/2016/5/13/chartex" xmlns:cx8="http://schemas.microsoft.com/office/drawing/2016/5/14/chartex" xmlns:mc="http://schemas.openxmlformats.org/markup-compatibility/2006" xmlns:aink="http://schemas.microsoft.com/office/drawing/2016/ink" xmlns:am3d="http://schemas.microsoft.com/office/drawing/2017/model3d" xmlns:o="urn:schemas-microsoft-com:office:office" xmlns:r="http://schemas.openxmlformats.org/officeDocument/2006/relationships" xmlns:m="http://schemas.openxmlformats.org/officeDocument/2006/math" xmlns:v="urn:schemas-microsoft-com:vml" xmlns:wp14="http://schemas.microsoft.com/office/word/2010/wordprocessingDrawing" xmlns:wp="http://schemas.openxmlformats.org/drawingml/2006/wordprocessingDrawing" xmlns:w10="urn:schemas-microsoft-com:office:word" xmlns:w="http://schemas.openxmlformats.org/wordprocessingml/2006/main" xmlns:w14="http://schemas.microsoft.com/office/word/2010/wordml" xmlns:w15="http://schemas.microsoft.com/office/word/2012/wordml" xmlns:w16cid="http://schemas.microsoft.com/office/word/2016/wordml/cid" xmlns:w16se="http://schemas.microsoft.com/office/word/2015/wordml/symex" xmlns:wpg="http://schemas.microsoft.com/office/word/2010/wordprocessingGroup" xmlns:wpi="http://schemas.microsoft.com/office/word/2010/wordprocessingInk" xmlns:wne="http://schemas.microsoft.com/office/word/2006/wordml" xmlns:wps="http://schemas.microsoft.com/office/word/2010/wordprocessingShape" mc:Ignorable="w14 w15 w16se w16cid wp14">
+<w:footnotes xmlns:wpc="http://schemas.microsoft.com/office/word/2010/wordprocessingCanvas" xmlns:mc="http://schemas.openxmlformats.org/markup-compatibility/2006" xmlns:o="urn:schemas-microsoft-com:office:office" xmlns:r="http://schemas.openxmlformats.org/officeDocument/2006/relationships" xmlns:m="http://schemas.openxmlformats.org/officeDocument/2006/math" xmlns:v="urn:schemas-microsoft-com:vml" xmlns:wp14="http://schemas.microsoft.com/office/word/2010/wordprocessingDrawing" xmlns:wp="http://schemas.openxmlformats.org/drawingml/2006/wordprocessingDrawing" xmlns:w10="urn:schemas-microsoft-com:office:word" xmlns:w="http://schemas.openxmlformats.org/wordprocessingml/2006/main" xmlns:w14="http://schemas.microsoft.com/office/word/2010/wordml" xmlns:w15="http://schemas.microsoft.com/office/word/2012/wordml" xmlns:wpg="http://schemas.microsoft.com/office/word/2010/wordprocessingGroup" xmlns:wpi="http://schemas.microsoft.com/office/word/2010/wordprocessingInk" xmlns:wne="http://schemas.microsoft.com/office/word/2006/wordml" xmlns:wps="http://schemas.microsoft.com/office/word/2010/wordprocessingShape" mc:Ignorable="w14 w15 wp14">
   <w:footnote w:type="separator" w:id="-1">
     <w:p>
       <w:pPr>
@@ -1078,7 +883,7 @@
 </file>
 
 <file path=word/numbering.xml><?xml version="1.0" encoding="utf-8"?>
-<w:numbering xmlns:wpc="http://schemas.microsoft.com/office/word/2010/wordprocessingCanvas" xmlns:cx="http://schemas.microsoft.com/office/drawing/2014/chartex" xmlns:cx1="http://schemas.microsoft.com/office/drawing/2015/9/8/chartex" xmlns:cx2="http://schemas.microsoft.com/office/drawing/2015/10/21/chartex" xmlns:cx3="http://schemas.microsoft.com/office/drawing/2016/5/9/chartex" xmlns:cx4="http://schemas.microsoft.com/office/drawing/2016/5/10/chartex" xmlns:cx5="http://schemas.microsoft.com/office/drawing/2016/5/11/chartex" xmlns:cx6="http://schemas.microsoft.com/office/drawing/2016/5/12/chartex" xmlns:cx7="http://schemas.microsoft.com/office/drawing/2016/5/13/chartex" xmlns:cx8="http://schemas.microsoft.com/office/drawing/2016/5/14/chartex" xmlns:mc="http://schemas.openxmlformats.org/markup-compatibility/2006" xmlns:aink="http://schemas.microsoft.com/office/drawing/2016/ink" xmlns:am3d="http://schemas.microsoft.com/office/drawing/2017/model3d" xmlns:o="urn:schemas-microsoft-com:office:office" xmlns:r="http://schemas.openxmlformats.org/officeDocument/2006/relationships" xmlns:m="http://schemas.openxmlformats.org/officeDocument/2006/math" xmlns:v="urn:schemas-microsoft-com:vml" xmlns:wp14="http://schemas.microsoft.com/office/word/2010/wordprocessingDrawing" xmlns:wp="http://schemas.openxmlformats.org/drawingml/2006/wordprocessingDrawing" xmlns:w10="urn:schemas-microsoft-com:office:word" xmlns:w="http://schemas.openxmlformats.org/wordprocessingml/2006/main" xmlns:w14="http://schemas.microsoft.com/office/word/2010/wordml" xmlns:w15="http://schemas.microsoft.com/office/word/2012/wordml" xmlns:w16cid="http://schemas.microsoft.com/office/word/2016/wordml/cid" xmlns:w16se="http://schemas.microsoft.com/office/word/2015/wordml/symex" xmlns:wpg="http://schemas.microsoft.com/office/word/2010/wordprocessingGroup" xmlns:wpi="http://schemas.microsoft.com/office/word/2010/wordprocessingInk" xmlns:wne="http://schemas.microsoft.com/office/word/2006/wordml" xmlns:wps="http://schemas.microsoft.com/office/word/2010/wordprocessingShape" mc:Ignorable="w14 w15 w16se w16cid wp14">
+<w:numbering xmlns:wpc="http://schemas.microsoft.com/office/word/2010/wordprocessingCanvas" xmlns:mc="http://schemas.openxmlformats.org/markup-compatibility/2006" xmlns:o="urn:schemas-microsoft-com:office:office" xmlns:r="http://schemas.openxmlformats.org/officeDocument/2006/relationships" xmlns:m="http://schemas.openxmlformats.org/officeDocument/2006/math" xmlns:v="urn:schemas-microsoft-com:vml" xmlns:wp14="http://schemas.microsoft.com/office/word/2010/wordprocessingDrawing" xmlns:wp="http://schemas.openxmlformats.org/drawingml/2006/wordprocessingDrawing" xmlns:w10="urn:schemas-microsoft-com:office:word" xmlns:w="http://schemas.openxmlformats.org/wordprocessingml/2006/main" xmlns:w14="http://schemas.microsoft.com/office/word/2010/wordml" xmlns:w15="http://schemas.microsoft.com/office/word/2012/wordml" xmlns:wpg="http://schemas.microsoft.com/office/word/2010/wordprocessingGroup" xmlns:wpi="http://schemas.microsoft.com/office/word/2010/wordprocessingInk" xmlns:wne="http://schemas.microsoft.com/office/word/2006/wordml" xmlns:wps="http://schemas.microsoft.com/office/word/2010/wordprocessingShape" mc:Ignorable="w14 w15 wp14">
   <w:abstractNum w:abstractNumId="0" w15:restartNumberingAfterBreak="0">
     <w:nsid w:val="FFFFFF7C"/>
     <w:multiLevelType w:val="singleLevel"/>
@@ -2219,7 +2024,7 @@
 </file>
 
 <file path=word/styles.xml><?xml version="1.0" encoding="utf-8"?>
-<w:styles xmlns:mc="http://schemas.openxmlformats.org/markup-compatibility/2006" xmlns:r="http://schemas.openxmlformats.org/officeDocument/2006/relationships" xmlns:w="http://schemas.openxmlformats.org/wordprocessingml/2006/main" xmlns:w14="http://schemas.microsoft.com/office/word/2010/wordml" xmlns:w15="http://schemas.microsoft.com/office/word/2012/wordml" xmlns:w16cid="http://schemas.microsoft.com/office/word/2016/wordml/cid" xmlns:w16se="http://schemas.microsoft.com/office/word/2015/wordml/symex" mc:Ignorable="w14 w15 w16se w16cid">
+<w:styles xmlns:mc="http://schemas.openxmlformats.org/markup-compatibility/2006" xmlns:r="http://schemas.openxmlformats.org/officeDocument/2006/relationships" xmlns:w="http://schemas.openxmlformats.org/wordprocessingml/2006/main" xmlns:w14="http://schemas.microsoft.com/office/word/2010/wordml" xmlns:w15="http://schemas.microsoft.com/office/word/2012/wordml" mc:Ignorable="w14 w15">
   <w:docDefaults>
     <w:rPrDefault>
       <w:rPr>
@@ -2235,7 +2040,7 @@
       </w:pPr>
     </w:pPrDefault>
   </w:docDefaults>
-  <w:latentStyles w:defLockedState="0" w:defUIPriority="99" w:defSemiHidden="0" w:defUnhideWhenUsed="0" w:defQFormat="0" w:count="375">
+  <w:latentStyles w:defLockedState="0" w:defUIPriority="99" w:defSemiHidden="0" w:defUnhideWhenUsed="0" w:defQFormat="0" w:count="371">
     <w:lsdException w:name="Normal" w:uiPriority="0" w:qFormat="1"/>
     <w:lsdException w:name="heading 1" w:uiPriority="9" w:qFormat="1"/>
     <w:lsdException w:name="heading 2" w:semiHidden="1" w:uiPriority="9" w:unhideWhenUsed="1" w:qFormat="1"/>
@@ -2607,10 +2412,6 @@
     <w:lsdException w:name="List Table 5 Dark Accent 6" w:uiPriority="50"/>
     <w:lsdException w:name="List Table 6 Colorful Accent 6" w:uiPriority="51"/>
     <w:lsdException w:name="List Table 7 Colorful Accent 6" w:uiPriority="52"/>
-    <w:lsdException w:name="Mention" w:semiHidden="1" w:unhideWhenUsed="1"/>
-    <w:lsdException w:name="Smart Hyperlink" w:semiHidden="1" w:unhideWhenUsed="1"/>
-    <w:lsdException w:name="Hashtag" w:semiHidden="1" w:unhideWhenUsed="1"/>
-    <w:lsdException w:name="Unresolved Mention" w:semiHidden="1" w:unhideWhenUsed="1"/>
   </w:latentStyles>
   <w:style w:type="paragraph" w:default="1" w:styleId="Normal">
     <w:name w:val="Normal"/>
@@ -3618,7 +3419,7 @@
       <w:u w:val="single"/>
     </w:rPr>
   </w:style>
-  <w:style w:type="character" w:styleId="UnresolvedMention">
+  <w:style w:type="character" w:customStyle="1" w:styleId="UnresolvedMention">
     <w:name w:val="Unresolved Mention"/>
     <w:basedOn w:val="DefaultParagraphFont"/>
     <w:uiPriority w:val="99"/>
@@ -3896,6 +3697,141 @@
 </file>
 
 <file path=customXml/item1.xml><?xml version="1.0" encoding="utf-8"?>
+<?mso-contentType ?>
+<FormTemplates xmlns="http://schemas.microsoft.com/sharepoint/v3/contenttype/forms">
+  <Display>DocumentLibraryForm</Display>
+  <Edit>AssetEditForm</Edit>
+  <New>DocumentLibraryForm</New>
+</FormTemplates>
+</file>
+
+<file path=customXml/item2.xml><?xml version="1.0" encoding="utf-8"?>
+<p:properties xmlns:p="http://schemas.microsoft.com/office/2006/metadata/properties" xmlns:xsi="http://www.w3.org/2001/XMLSchema-instance" xmlns:pc="http://schemas.microsoft.com/office/infopath/2007/PartnerControls">
+  <documentManagement>
+    <APDescription xmlns="4873beb7-5857-4685-be1f-d57550cc96cc" xsi:nil="true"/>
+    <AssetExpire xmlns="4873beb7-5857-4685-be1f-d57550cc96cc">2029-01-01T08:00:00+00:00</AssetExpire>
+    <CampaignTagsTaxHTField0 xmlns="4873beb7-5857-4685-be1f-d57550cc96cc">
+      <Terms xmlns="http://schemas.microsoft.com/office/infopath/2007/PartnerControls"/>
+    </CampaignTagsTaxHTField0>
+    <IntlLangReviewDate xmlns="4873beb7-5857-4685-be1f-d57550cc96cc" xsi:nil="true"/>
+    <TPFriendlyName xmlns="4873beb7-5857-4685-be1f-d57550cc96cc" xsi:nil="true"/>
+    <IntlLangReview xmlns="4873beb7-5857-4685-be1f-d57550cc96cc">false</IntlLangReview>
+    <LocLastLocAttemptVersionLookup xmlns="4873beb7-5857-4685-be1f-d57550cc96cc">864570</LocLastLocAttemptVersionLookup>
+    <PolicheckWords xmlns="4873beb7-5857-4685-be1f-d57550cc96cc" xsi:nil="true"/>
+    <SubmitterId xmlns="4873beb7-5857-4685-be1f-d57550cc96cc" xsi:nil="true"/>
+    <AcquiredFrom xmlns="4873beb7-5857-4685-be1f-d57550cc96cc">Internal MS</AcquiredFrom>
+    <EditorialStatus xmlns="4873beb7-5857-4685-be1f-d57550cc96cc">Complete</EditorialStatus>
+    <Markets xmlns="4873beb7-5857-4685-be1f-d57550cc96cc"/>
+    <OriginAsset xmlns="4873beb7-5857-4685-be1f-d57550cc96cc" xsi:nil="true"/>
+    <AssetStart xmlns="4873beb7-5857-4685-be1f-d57550cc96cc">2012-11-01T04:53:00+00:00</AssetStart>
+    <FriendlyTitle xmlns="4873beb7-5857-4685-be1f-d57550cc96cc" xsi:nil="true"/>
+    <MarketSpecific xmlns="4873beb7-5857-4685-be1f-d57550cc96cc">false</MarketSpecific>
+    <TPNamespace xmlns="4873beb7-5857-4685-be1f-d57550cc96cc" xsi:nil="true"/>
+    <PublishStatusLookup xmlns="4873beb7-5857-4685-be1f-d57550cc96cc">
+      <Value>1655138</Value>
+    </PublishStatusLookup>
+    <APAuthor xmlns="4873beb7-5857-4685-be1f-d57550cc96cc">
+      <UserInfo>
+        <DisplayName>MIDDLEEAST\v-keerth</DisplayName>
+        <AccountId>2799</AccountId>
+        <AccountType/>
+      </UserInfo>
+    </APAuthor>
+    <TPCommandLine xmlns="4873beb7-5857-4685-be1f-d57550cc96cc" xsi:nil="true"/>
+    <IntlLangReviewer xmlns="4873beb7-5857-4685-be1f-d57550cc96cc" xsi:nil="true"/>
+    <OpenTemplate xmlns="4873beb7-5857-4685-be1f-d57550cc96cc">true</OpenTemplate>
+    <CSXSubmissionDate xmlns="4873beb7-5857-4685-be1f-d57550cc96cc" xsi:nil="true"/>
+    <TaxCatchAll xmlns="4873beb7-5857-4685-be1f-d57550cc96cc"/>
+    <Manager xmlns="4873beb7-5857-4685-be1f-d57550cc96cc" xsi:nil="true"/>
+    <NumericId xmlns="4873beb7-5857-4685-be1f-d57550cc96cc" xsi:nil="true"/>
+    <ParentAssetId xmlns="4873beb7-5857-4685-be1f-d57550cc96cc" xsi:nil="true"/>
+    <OriginalSourceMarket xmlns="4873beb7-5857-4685-be1f-d57550cc96cc" xsi:nil="true"/>
+    <ApprovalStatus xmlns="4873beb7-5857-4685-be1f-d57550cc96cc">InProgress</ApprovalStatus>
+    <TPComponent xmlns="4873beb7-5857-4685-be1f-d57550cc96cc" xsi:nil="true"/>
+    <EditorialTags xmlns="4873beb7-5857-4685-be1f-d57550cc96cc" xsi:nil="true"/>
+    <TPExecutable xmlns="4873beb7-5857-4685-be1f-d57550cc96cc" xsi:nil="true"/>
+    <TPLaunchHelpLink xmlns="4873beb7-5857-4685-be1f-d57550cc96cc" xsi:nil="true"/>
+    <LocComments xmlns="4873beb7-5857-4685-be1f-d57550cc96cc" xsi:nil="true"/>
+    <LocRecommendedHandoff xmlns="4873beb7-5857-4685-be1f-d57550cc96cc" xsi:nil="true"/>
+    <SourceTitle xmlns="4873beb7-5857-4685-be1f-d57550cc96cc" xsi:nil="true"/>
+    <CSXUpdate xmlns="4873beb7-5857-4685-be1f-d57550cc96cc">false</CSXUpdate>
+    <IntlLocPriority xmlns="4873beb7-5857-4685-be1f-d57550cc96cc" xsi:nil="true"/>
+    <UAProjectedTotalWords xmlns="4873beb7-5857-4685-be1f-d57550cc96cc" xsi:nil="true"/>
+    <AssetType xmlns="4873beb7-5857-4685-be1f-d57550cc96cc">TP</AssetType>
+    <MachineTranslated xmlns="4873beb7-5857-4685-be1f-d57550cc96cc">false</MachineTranslated>
+    <OutputCachingOn xmlns="4873beb7-5857-4685-be1f-d57550cc96cc">false</OutputCachingOn>
+    <TemplateStatus xmlns="4873beb7-5857-4685-be1f-d57550cc96cc">Complete</TemplateStatus>
+    <IsSearchable xmlns="4873beb7-5857-4685-be1f-d57550cc96cc">true</IsSearchable>
+    <ContentItem xmlns="4873beb7-5857-4685-be1f-d57550cc96cc" xsi:nil="true"/>
+    <HandoffToMSDN xmlns="4873beb7-5857-4685-be1f-d57550cc96cc" xsi:nil="true"/>
+    <ShowIn xmlns="4873beb7-5857-4685-be1f-d57550cc96cc">Show everywhere</ShowIn>
+    <ThumbnailAssetId xmlns="4873beb7-5857-4685-be1f-d57550cc96cc" xsi:nil="true"/>
+    <UALocComments xmlns="4873beb7-5857-4685-be1f-d57550cc96cc" xsi:nil="true"/>
+    <UALocRecommendation xmlns="4873beb7-5857-4685-be1f-d57550cc96cc">Localize</UALocRecommendation>
+    <LastModifiedDateTime xmlns="4873beb7-5857-4685-be1f-d57550cc96cc" xsi:nil="true"/>
+    <LegacyData xmlns="4873beb7-5857-4685-be1f-d57550cc96cc" xsi:nil="true"/>
+    <LocManualTestRequired xmlns="4873beb7-5857-4685-be1f-d57550cc96cc">false</LocManualTestRequired>
+    <LocMarketGroupTiers2 xmlns="4873beb7-5857-4685-be1f-d57550cc96cc" xsi:nil="true"/>
+    <ClipArtFilename xmlns="4873beb7-5857-4685-be1f-d57550cc96cc" xsi:nil="true"/>
+    <TPApplication xmlns="4873beb7-5857-4685-be1f-d57550cc96cc" xsi:nil="true"/>
+    <CSXHash xmlns="4873beb7-5857-4685-be1f-d57550cc96cc" xsi:nil="true"/>
+    <DirectSourceMarket xmlns="4873beb7-5857-4685-be1f-d57550cc96cc" xsi:nil="true"/>
+    <PrimaryImageGen xmlns="4873beb7-5857-4685-be1f-d57550cc96cc">true</PrimaryImageGen>
+    <PlannedPubDate xmlns="4873beb7-5857-4685-be1f-d57550cc96cc" xsi:nil="true"/>
+    <CSXSubmissionMarket xmlns="4873beb7-5857-4685-be1f-d57550cc96cc" xsi:nil="true"/>
+    <Downloads xmlns="4873beb7-5857-4685-be1f-d57550cc96cc">0</Downloads>
+    <ArtSampleDocs xmlns="4873beb7-5857-4685-be1f-d57550cc96cc" xsi:nil="true"/>
+    <TrustLevel xmlns="4873beb7-5857-4685-be1f-d57550cc96cc">1 Microsoft Managed Content</TrustLevel>
+    <BlockPublish xmlns="4873beb7-5857-4685-be1f-d57550cc96cc">false</BlockPublish>
+    <TPLaunchHelpLinkType xmlns="4873beb7-5857-4685-be1f-d57550cc96cc">Template</TPLaunchHelpLinkType>
+    <LocalizationTagsTaxHTField0 xmlns="4873beb7-5857-4685-be1f-d57550cc96cc">
+      <Terms xmlns="http://schemas.microsoft.com/office/infopath/2007/PartnerControls"/>
+    </LocalizationTagsTaxHTField0>
+    <BusinessGroup xmlns="4873beb7-5857-4685-be1f-d57550cc96cc" xsi:nil="true"/>
+    <Providers xmlns="4873beb7-5857-4685-be1f-d57550cc96cc" xsi:nil="true"/>
+    <TemplateTemplateType xmlns="4873beb7-5857-4685-be1f-d57550cc96cc">Word Document Template</TemplateTemplateType>
+    <TimesCloned xmlns="4873beb7-5857-4685-be1f-d57550cc96cc" xsi:nil="true"/>
+    <TPAppVersion xmlns="4873beb7-5857-4685-be1f-d57550cc96cc" xsi:nil="true"/>
+    <VoteCount xmlns="4873beb7-5857-4685-be1f-d57550cc96cc" xsi:nil="true"/>
+    <AverageRating xmlns="4873beb7-5857-4685-be1f-d57550cc96cc" xsi:nil="true"/>
+    <FeatureTagsTaxHTField0 xmlns="4873beb7-5857-4685-be1f-d57550cc96cc">
+      <Terms xmlns="http://schemas.microsoft.com/office/infopath/2007/PartnerControls"/>
+    </FeatureTagsTaxHTField0>
+    <Provider xmlns="4873beb7-5857-4685-be1f-d57550cc96cc" xsi:nil="true"/>
+    <UACurrentWords xmlns="4873beb7-5857-4685-be1f-d57550cc96cc" xsi:nil="true"/>
+    <AssetId xmlns="4873beb7-5857-4685-be1f-d57550cc96cc">TP103749966</AssetId>
+    <TPClientViewer xmlns="4873beb7-5857-4685-be1f-d57550cc96cc" xsi:nil="true"/>
+    <DSATActionTaken xmlns="4873beb7-5857-4685-be1f-d57550cc96cc" xsi:nil="true"/>
+    <APEditor xmlns="4873beb7-5857-4685-be1f-d57550cc96cc">
+      <UserInfo>
+        <DisplayName/>
+        <AccountId xsi:nil="true"/>
+        <AccountType/>
+      </UserInfo>
+    </APEditor>
+    <TPInstallLocation xmlns="4873beb7-5857-4685-be1f-d57550cc96cc" xsi:nil="true"/>
+    <OOCacheId xmlns="4873beb7-5857-4685-be1f-d57550cc96cc" xsi:nil="true"/>
+    <IsDeleted xmlns="4873beb7-5857-4685-be1f-d57550cc96cc">false</IsDeleted>
+    <PublishTargets xmlns="4873beb7-5857-4685-be1f-d57550cc96cc">OfficeOnlineVNext</PublishTargets>
+    <ApprovalLog xmlns="4873beb7-5857-4685-be1f-d57550cc96cc" xsi:nil="true"/>
+    <BugNumber xmlns="4873beb7-5857-4685-be1f-d57550cc96cc" xsi:nil="true"/>
+    <CrawlForDependencies xmlns="4873beb7-5857-4685-be1f-d57550cc96cc">false</CrawlForDependencies>
+    <InternalTagsTaxHTField0 xmlns="4873beb7-5857-4685-be1f-d57550cc96cc">
+      <Terms xmlns="http://schemas.microsoft.com/office/infopath/2007/PartnerControls"/>
+    </InternalTagsTaxHTField0>
+    <LastHandOff xmlns="4873beb7-5857-4685-be1f-d57550cc96cc" xsi:nil="true"/>
+    <Milestone xmlns="4873beb7-5857-4685-be1f-d57550cc96cc" xsi:nil="true"/>
+    <OriginalRelease xmlns="4873beb7-5857-4685-be1f-d57550cc96cc">15</OriginalRelease>
+    <RecommendationsModifier xmlns="4873beb7-5857-4685-be1f-d57550cc96cc" xsi:nil="true"/>
+    <ScenarioTagsTaxHTField0 xmlns="4873beb7-5857-4685-be1f-d57550cc96cc">
+      <Terms xmlns="http://schemas.microsoft.com/office/infopath/2007/PartnerControls"/>
+    </ScenarioTagsTaxHTField0>
+    <UANotes xmlns="4873beb7-5857-4685-be1f-d57550cc96cc" xsi:nil="true"/>
+  </documentManagement>
+</p:properties>
+</file>
+
+<file path=customXml/item3.xml><?xml version="1.0" encoding="utf-8"?>
 <ct:contentTypeSchema xmlns:ct="http://schemas.microsoft.com/office/2006/metadata/contentType" xmlns:ma="http://schemas.microsoft.com/office/2006/metadata/properties/metaAttributes" ct:_="" ma:_="" ma:contentTypeName="TemplateFile" ma:contentTypeID="0x0101006EDDDB5EE6D98C44930B742096920B300400F5B6D36B3EF94B4E9A635CDF2A18F5B8" ma:contentTypeVersion="72" ma:contentTypeDescription="Create a new document." ma:contentTypeScope="" ma:versionID="a23e56308344d904b51738559c3d67c9">
   <xsd:schema xmlns:xsd="http://www.w3.org/2001/XMLSchema" xmlns:xs="http://www.w3.org/2001/XMLSchema" xmlns:p="http://schemas.microsoft.com/office/2006/metadata/properties" xmlns:ns2="4873beb7-5857-4685-be1f-d57550cc96cc" targetNamespace="http://schemas.microsoft.com/office/2006/metadata/properties" ma:root="true" ma:fieldsID="cd0908cc4600e77bf5da051303e00c8d" ns2:_="">
     <xsd:import namespace="4873beb7-5857-4685-be1f-d57550cc96cc"/>
@@ -4935,141 +4871,6 @@
 </ct:contentTypeSchema>
 </file>
 
-<file path=customXml/item2.xml><?xml version="1.0" encoding="utf-8"?>
-<p:properties xmlns:p="http://schemas.microsoft.com/office/2006/metadata/properties" xmlns:xsi="http://www.w3.org/2001/XMLSchema-instance" xmlns:pc="http://schemas.microsoft.com/office/infopath/2007/PartnerControls">
-  <documentManagement>
-    <APDescription xmlns="4873beb7-5857-4685-be1f-d57550cc96cc" xsi:nil="true"/>
-    <AssetExpire xmlns="4873beb7-5857-4685-be1f-d57550cc96cc">2029-01-01T08:00:00+00:00</AssetExpire>
-    <CampaignTagsTaxHTField0 xmlns="4873beb7-5857-4685-be1f-d57550cc96cc">
-      <Terms xmlns="http://schemas.microsoft.com/office/infopath/2007/PartnerControls"/>
-    </CampaignTagsTaxHTField0>
-    <IntlLangReviewDate xmlns="4873beb7-5857-4685-be1f-d57550cc96cc" xsi:nil="true"/>
-    <TPFriendlyName xmlns="4873beb7-5857-4685-be1f-d57550cc96cc" xsi:nil="true"/>
-    <IntlLangReview xmlns="4873beb7-5857-4685-be1f-d57550cc96cc">false</IntlLangReview>
-    <LocLastLocAttemptVersionLookup xmlns="4873beb7-5857-4685-be1f-d57550cc96cc">864570</LocLastLocAttemptVersionLookup>
-    <PolicheckWords xmlns="4873beb7-5857-4685-be1f-d57550cc96cc" xsi:nil="true"/>
-    <SubmitterId xmlns="4873beb7-5857-4685-be1f-d57550cc96cc" xsi:nil="true"/>
-    <AcquiredFrom xmlns="4873beb7-5857-4685-be1f-d57550cc96cc">Internal MS</AcquiredFrom>
-    <EditorialStatus xmlns="4873beb7-5857-4685-be1f-d57550cc96cc">Complete</EditorialStatus>
-    <Markets xmlns="4873beb7-5857-4685-be1f-d57550cc96cc"/>
-    <OriginAsset xmlns="4873beb7-5857-4685-be1f-d57550cc96cc" xsi:nil="true"/>
-    <AssetStart xmlns="4873beb7-5857-4685-be1f-d57550cc96cc">2012-11-01T04:53:00+00:00</AssetStart>
-    <FriendlyTitle xmlns="4873beb7-5857-4685-be1f-d57550cc96cc" xsi:nil="true"/>
-    <MarketSpecific xmlns="4873beb7-5857-4685-be1f-d57550cc96cc">false</MarketSpecific>
-    <TPNamespace xmlns="4873beb7-5857-4685-be1f-d57550cc96cc" xsi:nil="true"/>
-    <PublishStatusLookup xmlns="4873beb7-5857-4685-be1f-d57550cc96cc">
-      <Value>1655138</Value>
-    </PublishStatusLookup>
-    <APAuthor xmlns="4873beb7-5857-4685-be1f-d57550cc96cc">
-      <UserInfo>
-        <DisplayName>MIDDLEEAST\v-keerth</DisplayName>
-        <AccountId>2799</AccountId>
-        <AccountType/>
-      </UserInfo>
-    </APAuthor>
-    <TPCommandLine xmlns="4873beb7-5857-4685-be1f-d57550cc96cc" xsi:nil="true"/>
-    <IntlLangReviewer xmlns="4873beb7-5857-4685-be1f-d57550cc96cc" xsi:nil="true"/>
-    <OpenTemplate xmlns="4873beb7-5857-4685-be1f-d57550cc96cc">true</OpenTemplate>
-    <CSXSubmissionDate xmlns="4873beb7-5857-4685-be1f-d57550cc96cc" xsi:nil="true"/>
-    <TaxCatchAll xmlns="4873beb7-5857-4685-be1f-d57550cc96cc"/>
-    <Manager xmlns="4873beb7-5857-4685-be1f-d57550cc96cc" xsi:nil="true"/>
-    <NumericId xmlns="4873beb7-5857-4685-be1f-d57550cc96cc" xsi:nil="true"/>
-    <ParentAssetId xmlns="4873beb7-5857-4685-be1f-d57550cc96cc" xsi:nil="true"/>
-    <OriginalSourceMarket xmlns="4873beb7-5857-4685-be1f-d57550cc96cc" xsi:nil="true"/>
-    <ApprovalStatus xmlns="4873beb7-5857-4685-be1f-d57550cc96cc">InProgress</ApprovalStatus>
-    <TPComponent xmlns="4873beb7-5857-4685-be1f-d57550cc96cc" xsi:nil="true"/>
-    <EditorialTags xmlns="4873beb7-5857-4685-be1f-d57550cc96cc" xsi:nil="true"/>
-    <TPExecutable xmlns="4873beb7-5857-4685-be1f-d57550cc96cc" xsi:nil="true"/>
-    <TPLaunchHelpLink xmlns="4873beb7-5857-4685-be1f-d57550cc96cc" xsi:nil="true"/>
-    <LocComments xmlns="4873beb7-5857-4685-be1f-d57550cc96cc" xsi:nil="true"/>
-    <LocRecommendedHandoff xmlns="4873beb7-5857-4685-be1f-d57550cc96cc" xsi:nil="true"/>
-    <SourceTitle xmlns="4873beb7-5857-4685-be1f-d57550cc96cc" xsi:nil="true"/>
-    <CSXUpdate xmlns="4873beb7-5857-4685-be1f-d57550cc96cc">false</CSXUpdate>
-    <IntlLocPriority xmlns="4873beb7-5857-4685-be1f-d57550cc96cc" xsi:nil="true"/>
-    <UAProjectedTotalWords xmlns="4873beb7-5857-4685-be1f-d57550cc96cc" xsi:nil="true"/>
-    <AssetType xmlns="4873beb7-5857-4685-be1f-d57550cc96cc">TP</AssetType>
-    <MachineTranslated xmlns="4873beb7-5857-4685-be1f-d57550cc96cc">false</MachineTranslated>
-    <OutputCachingOn xmlns="4873beb7-5857-4685-be1f-d57550cc96cc">false</OutputCachingOn>
-    <TemplateStatus xmlns="4873beb7-5857-4685-be1f-d57550cc96cc">Complete</TemplateStatus>
-    <IsSearchable xmlns="4873beb7-5857-4685-be1f-d57550cc96cc">true</IsSearchable>
-    <ContentItem xmlns="4873beb7-5857-4685-be1f-d57550cc96cc" xsi:nil="true"/>
-    <HandoffToMSDN xmlns="4873beb7-5857-4685-be1f-d57550cc96cc" xsi:nil="true"/>
-    <ShowIn xmlns="4873beb7-5857-4685-be1f-d57550cc96cc">Show everywhere</ShowIn>
-    <ThumbnailAssetId xmlns="4873beb7-5857-4685-be1f-d57550cc96cc" xsi:nil="true"/>
-    <UALocComments xmlns="4873beb7-5857-4685-be1f-d57550cc96cc" xsi:nil="true"/>
-    <UALocRecommendation xmlns="4873beb7-5857-4685-be1f-d57550cc96cc">Localize</UALocRecommendation>
-    <LastModifiedDateTime xmlns="4873beb7-5857-4685-be1f-d57550cc96cc" xsi:nil="true"/>
-    <LegacyData xmlns="4873beb7-5857-4685-be1f-d57550cc96cc" xsi:nil="true"/>
-    <LocManualTestRequired xmlns="4873beb7-5857-4685-be1f-d57550cc96cc">false</LocManualTestRequired>
-    <LocMarketGroupTiers2 xmlns="4873beb7-5857-4685-be1f-d57550cc96cc" xsi:nil="true"/>
-    <ClipArtFilename xmlns="4873beb7-5857-4685-be1f-d57550cc96cc" xsi:nil="true"/>
-    <TPApplication xmlns="4873beb7-5857-4685-be1f-d57550cc96cc" xsi:nil="true"/>
-    <CSXHash xmlns="4873beb7-5857-4685-be1f-d57550cc96cc" xsi:nil="true"/>
-    <DirectSourceMarket xmlns="4873beb7-5857-4685-be1f-d57550cc96cc" xsi:nil="true"/>
-    <PrimaryImageGen xmlns="4873beb7-5857-4685-be1f-d57550cc96cc">true</PrimaryImageGen>
-    <PlannedPubDate xmlns="4873beb7-5857-4685-be1f-d57550cc96cc" xsi:nil="true"/>
-    <CSXSubmissionMarket xmlns="4873beb7-5857-4685-be1f-d57550cc96cc" xsi:nil="true"/>
-    <Downloads xmlns="4873beb7-5857-4685-be1f-d57550cc96cc">0</Downloads>
-    <ArtSampleDocs xmlns="4873beb7-5857-4685-be1f-d57550cc96cc" xsi:nil="true"/>
-    <TrustLevel xmlns="4873beb7-5857-4685-be1f-d57550cc96cc">1 Microsoft Managed Content</TrustLevel>
-    <BlockPublish xmlns="4873beb7-5857-4685-be1f-d57550cc96cc">false</BlockPublish>
-    <TPLaunchHelpLinkType xmlns="4873beb7-5857-4685-be1f-d57550cc96cc">Template</TPLaunchHelpLinkType>
-    <LocalizationTagsTaxHTField0 xmlns="4873beb7-5857-4685-be1f-d57550cc96cc">
-      <Terms xmlns="http://schemas.microsoft.com/office/infopath/2007/PartnerControls"/>
-    </LocalizationTagsTaxHTField0>
-    <BusinessGroup xmlns="4873beb7-5857-4685-be1f-d57550cc96cc" xsi:nil="true"/>
-    <Providers xmlns="4873beb7-5857-4685-be1f-d57550cc96cc" xsi:nil="true"/>
-    <TemplateTemplateType xmlns="4873beb7-5857-4685-be1f-d57550cc96cc">Word Document Template</TemplateTemplateType>
-    <TimesCloned xmlns="4873beb7-5857-4685-be1f-d57550cc96cc" xsi:nil="true"/>
-    <TPAppVersion xmlns="4873beb7-5857-4685-be1f-d57550cc96cc" xsi:nil="true"/>
-    <VoteCount xmlns="4873beb7-5857-4685-be1f-d57550cc96cc" xsi:nil="true"/>
-    <AverageRating xmlns="4873beb7-5857-4685-be1f-d57550cc96cc" xsi:nil="true"/>
-    <FeatureTagsTaxHTField0 xmlns="4873beb7-5857-4685-be1f-d57550cc96cc">
-      <Terms xmlns="http://schemas.microsoft.com/office/infopath/2007/PartnerControls"/>
-    </FeatureTagsTaxHTField0>
-    <Provider xmlns="4873beb7-5857-4685-be1f-d57550cc96cc" xsi:nil="true"/>
-    <UACurrentWords xmlns="4873beb7-5857-4685-be1f-d57550cc96cc" xsi:nil="true"/>
-    <AssetId xmlns="4873beb7-5857-4685-be1f-d57550cc96cc">TP103749966</AssetId>
-    <TPClientViewer xmlns="4873beb7-5857-4685-be1f-d57550cc96cc" xsi:nil="true"/>
-    <DSATActionTaken xmlns="4873beb7-5857-4685-be1f-d57550cc96cc" xsi:nil="true"/>
-    <APEditor xmlns="4873beb7-5857-4685-be1f-d57550cc96cc">
-      <UserInfo>
-        <DisplayName/>
-        <AccountId xsi:nil="true"/>
-        <AccountType/>
-      </UserInfo>
-    </APEditor>
-    <TPInstallLocation xmlns="4873beb7-5857-4685-be1f-d57550cc96cc" xsi:nil="true"/>
-    <OOCacheId xmlns="4873beb7-5857-4685-be1f-d57550cc96cc" xsi:nil="true"/>
-    <IsDeleted xmlns="4873beb7-5857-4685-be1f-d57550cc96cc">false</IsDeleted>
-    <PublishTargets xmlns="4873beb7-5857-4685-be1f-d57550cc96cc">OfficeOnlineVNext</PublishTargets>
-    <ApprovalLog xmlns="4873beb7-5857-4685-be1f-d57550cc96cc" xsi:nil="true"/>
-    <BugNumber xmlns="4873beb7-5857-4685-be1f-d57550cc96cc" xsi:nil="true"/>
-    <CrawlForDependencies xmlns="4873beb7-5857-4685-be1f-d57550cc96cc">false</CrawlForDependencies>
-    <InternalTagsTaxHTField0 xmlns="4873beb7-5857-4685-be1f-d57550cc96cc">
-      <Terms xmlns="http://schemas.microsoft.com/office/infopath/2007/PartnerControls"/>
-    </InternalTagsTaxHTField0>
-    <LastHandOff xmlns="4873beb7-5857-4685-be1f-d57550cc96cc" xsi:nil="true"/>
-    <Milestone xmlns="4873beb7-5857-4685-be1f-d57550cc96cc" xsi:nil="true"/>
-    <OriginalRelease xmlns="4873beb7-5857-4685-be1f-d57550cc96cc">15</OriginalRelease>
-    <RecommendationsModifier xmlns="4873beb7-5857-4685-be1f-d57550cc96cc" xsi:nil="true"/>
-    <ScenarioTagsTaxHTField0 xmlns="4873beb7-5857-4685-be1f-d57550cc96cc">
-      <Terms xmlns="http://schemas.microsoft.com/office/infopath/2007/PartnerControls"/>
-    </ScenarioTagsTaxHTField0>
-    <UANotes xmlns="4873beb7-5857-4685-be1f-d57550cc96cc" xsi:nil="true"/>
-  </documentManagement>
-</p:properties>
-</file>
-
-<file path=customXml/item3.xml><?xml version="1.0" encoding="utf-8"?>
-<?mso-contentType ?>
-<FormTemplates xmlns="http://schemas.microsoft.com/sharepoint/v3/contenttype/forms">
-  <Display>DocumentLibraryForm</Display>
-  <Edit>AssetEditForm</Edit>
-  <New>DocumentLibraryForm</New>
-</FormTemplates>
-</file>
-
 <file path=customXml/item4.xml><?xml version="1.0" encoding="utf-8"?>
 <b:Sources xmlns:b="http://schemas.openxmlformats.org/officeDocument/2006/bibliography" SelectedStyle="\APA.XSL" StyleName="APA">
   <b:Source>
@@ -5124,6 +4925,24 @@
 </file>
 
 <file path=customXml/itemProps1.xml><?xml version="1.0" encoding="utf-8"?>
+<ds:datastoreItem xmlns:ds="http://schemas.openxmlformats.org/officeDocument/2006/customXml" ds:itemID="{FF740C13-C6A2-43D3-86C5-4CBB969C2CB1}">
+  <ds:schemaRefs>
+    <ds:schemaRef ds:uri="http://schemas.microsoft.com/sharepoint/v3/contenttype/forms"/>
+  </ds:schemaRefs>
+</ds:datastoreItem>
+</file>
+
+<file path=customXml/itemProps2.xml><?xml version="1.0" encoding="utf-8"?>
+<ds:datastoreItem xmlns:ds="http://schemas.openxmlformats.org/officeDocument/2006/customXml" ds:itemID="{83AE4ADC-D632-40A7-A0C1-0481BB069C4F}">
+  <ds:schemaRefs>
+    <ds:schemaRef ds:uri="http://schemas.microsoft.com/office/2006/metadata/properties"/>
+    <ds:schemaRef ds:uri="http://schemas.microsoft.com/office/infopath/2007/PartnerControls"/>
+    <ds:schemaRef ds:uri="4873beb7-5857-4685-be1f-d57550cc96cc"/>
+  </ds:schemaRefs>
+</ds:datastoreItem>
+</file>
+
+<file path=customXml/itemProps3.xml><?xml version="1.0" encoding="utf-8"?>
 <ds:datastoreItem xmlns:ds="http://schemas.openxmlformats.org/officeDocument/2006/customXml" ds:itemID="{88FF2527-3592-4DBF-9FD9-FEA06E5BF9A7}">
   <ds:schemaRefs>
     <ds:schemaRef ds:uri="http://schemas.microsoft.com/office/2006/metadata/contentType"/>
@@ -5141,26 +4960,8 @@
 </ds:datastoreItem>
 </file>
 
-<file path=customXml/itemProps2.xml><?xml version="1.0" encoding="utf-8"?>
-<ds:datastoreItem xmlns:ds="http://schemas.openxmlformats.org/officeDocument/2006/customXml" ds:itemID="{83AE4ADC-D632-40A7-A0C1-0481BB069C4F}">
-  <ds:schemaRefs>
-    <ds:schemaRef ds:uri="http://schemas.microsoft.com/office/2006/metadata/properties"/>
-    <ds:schemaRef ds:uri="http://schemas.microsoft.com/office/infopath/2007/PartnerControls"/>
-    <ds:schemaRef ds:uri="4873beb7-5857-4685-be1f-d57550cc96cc"/>
-  </ds:schemaRefs>
-</ds:datastoreItem>
-</file>
-
-<file path=customXml/itemProps3.xml><?xml version="1.0" encoding="utf-8"?>
-<ds:datastoreItem xmlns:ds="http://schemas.openxmlformats.org/officeDocument/2006/customXml" ds:itemID="{FF740C13-C6A2-43D3-86C5-4CBB969C2CB1}">
-  <ds:schemaRefs>
-    <ds:schemaRef ds:uri="http://schemas.microsoft.com/sharepoint/v3/contenttype/forms"/>
-  </ds:schemaRefs>
-</ds:datastoreItem>
-</file>
-
 <file path=customXml/itemProps4.xml><?xml version="1.0" encoding="utf-8"?>
-<ds:datastoreItem xmlns:ds="http://schemas.openxmlformats.org/officeDocument/2006/customXml" ds:itemID="{B771D2EE-0B69-4551-97D0-93EB6E484C2E}">
+<ds:datastoreItem xmlns:ds="http://schemas.openxmlformats.org/officeDocument/2006/customXml" ds:itemID="{B5E2B412-0790-4152-B701-53A0A8A07F82}">
   <ds:schemaRefs>
     <ds:schemaRef ds:uri="http://schemas.openxmlformats.org/officeDocument/2006/bibliography"/>
   </ds:schemaRefs>

</xml_diff>

<commit_message>
udpate Jhipster document plus new spring-boot-reference
</commit_message>
<xml_diff>
--- a/Jhipster.docx
+++ b/Jhipster.docx
@@ -488,11 +488,6 @@
       </w:r>
     </w:p>
     <w:p>
-      <w:pPr>
-        <w:rPr>
-          <w:lang w:val="fr-FR"/>
-        </w:rPr>
-      </w:pPr>
       <w:r>
         <w:rPr>
           <w:lang w:val="fr-FR"/>
@@ -508,15 +503,138 @@
           <w:t>http://www.liquibase.org/</w:t>
         </w:r>
       </w:hyperlink>
-    </w:p>
-    <w:p>
-      <w:pPr>
-        <w:rPr>
-          <w:lang w:val="fr-FR"/>
-        </w:rPr>
-      </w:pPr>
-      <w:bookmarkStart w:id="0" w:name="_GoBack"/>
-      <w:bookmarkEnd w:id="0"/>
+      <w:r>
+        <w:rPr>
+          <w:rStyle w:val="Hyperlink"/>
+          <w:lang w:val="fr-FR"/>
+        </w:rPr>
+        <w:t xml:space="preserve"> </w:t>
+      </w:r>
+      <w:r>
+        <w:t xml:space="preserve">step by step tutorials in </w:t>
+      </w:r>
+      <w:hyperlink r:id="rId15" w:history="1">
+        <w:r>
+          <w:rPr>
+            <w:rStyle w:val="Hyperlink"/>
+          </w:rPr>
+          <w:t>http://shengwangi.blogspot.sg/2016/04/liquibase-helloworld-example.html</w:t>
+        </w:r>
+      </w:hyperlink>
+    </w:p>
+    <w:p>
+      <w:r>
+        <w:t xml:space="preserve">Liquibase is database changes management tool. </w:t>
+      </w:r>
+      <w:r>
+        <w:t>It help to desire database changes in xml file.</w:t>
+      </w:r>
+    </w:p>
+    <w:p>
+      <w:pPr>
+        <w:pStyle w:val="Heading2"/>
+      </w:pPr>
+      <w:r>
+        <w:t>Basic concept</w:t>
+      </w:r>
+    </w:p>
+    <w:p>
+      <w:pPr>
+        <w:rPr>
+          <w:lang w:val="fr-FR"/>
+        </w:rPr>
+      </w:pPr>
+      <w:r>
+        <w:rPr>
+          <w:lang w:val="fr-FR"/>
+        </w:rPr>
+        <w:t xml:space="preserve">Each database change is grouped in to changeset of </w:t>
+      </w:r>
+      <w:r>
+        <w:rPr>
+          <w:lang w:val="fr-FR"/>
+        </w:rPr>
+        <w:t>changelog</w:t>
+      </w:r>
+      <w:r>
+        <w:rPr>
+          <w:lang w:val="fr-FR"/>
+        </w:rPr>
+        <w:t xml:space="preserve"> file. When run liquibase in the first time, it creates in to database two table are databasechangelog and databasechangeloglock.</w:t>
+      </w:r>
+    </w:p>
+    <w:p>
+      <w:pPr>
+        <w:pStyle w:val="Heading2"/>
+        <w:rPr>
+          <w:lang w:val="fr-FR"/>
+        </w:rPr>
+      </w:pPr>
+      <w:r>
+        <w:rPr>
+          <w:lang w:val="fr-FR"/>
+        </w:rPr>
+        <w:t>How to run liquibase</w:t>
+      </w:r>
+    </w:p>
+    <w:p>
+      <w:pPr>
+        <w:rPr>
+          <w:lang w:val="fr-FR"/>
+        </w:rPr>
+      </w:pPr>
+      <w:r>
+        <w:rPr>
+          <w:lang w:val="fr-FR"/>
+        </w:rPr>
+        <w:t>Download liquibase, unpack into harddrive, execute liquibase or liquibase.bat file. Download database jdbc driver to local disk.</w:t>
+      </w:r>
+    </w:p>
+    <w:p>
+      <w:pPr>
+        <w:rPr>
+          <w:lang w:val="fr-FR"/>
+        </w:rPr>
+      </w:pPr>
+      <w:r>
+        <w:rPr>
+          <w:lang w:val="fr-FR"/>
+        </w:rPr>
+        <w:t>Run liquibase using maven by change porm file, add liquibase-maven-plugin</w:t>
+      </w:r>
+    </w:p>
+    <w:p>
+      <w:pPr>
+        <w:rPr>
+          <w:lang w:val="fr-FR"/>
+        </w:rPr>
+      </w:pPr>
+      <w:r>
+        <w:rPr>
+          <w:lang w:val="fr-FR"/>
+        </w:rPr>
+        <w:t>Liquibase.properties to store all connection parammeter.</w:t>
+      </w:r>
+    </w:p>
+    <w:p>
+      <w:pPr>
+        <w:rPr>
+          <w:lang w:val="fr-FR"/>
+        </w:rPr>
+      </w:pPr>
+      <w:r>
+        <w:rPr>
+          <w:lang w:val="fr-FR"/>
+        </w:rPr>
+        <w:t>ChangeLog file is xml format</w:t>
+      </w:r>
+    </w:p>
+    <w:p>
+      <w:pPr>
+        <w:rPr>
+          <w:lang w:val="fr-FR"/>
+        </w:rPr>
+      </w:pPr>
     </w:p>
     <w:p>
       <w:pPr>
@@ -531,6 +649,336 @@
         </w:rPr>
         <w:t>Maven/Gradle – Document</w:t>
       </w:r>
+    </w:p>
+    <w:p>
+      <w:pPr>
+        <w:pStyle w:val="Heading1"/>
+        <w:rPr>
+          <w:lang w:val="fr-FR"/>
+        </w:rPr>
+      </w:pPr>
+      <w:r>
+        <w:rPr>
+          <w:lang w:val="fr-FR"/>
+        </w:rPr>
+        <w:t>Introduce</w:t>
+      </w:r>
+    </w:p>
+    <w:p>
+      <w:pPr>
+        <w:rPr>
+          <w:lang w:val="fr-FR"/>
+        </w:rPr>
+      </w:pPr>
+      <w:r>
+        <w:rPr>
+          <w:lang w:val="fr-FR"/>
+        </w:rPr>
+        <w:t xml:space="preserve">Maven is a automation build tool for java, this is repacement for ant. </w:t>
+      </w:r>
+      <w:r>
+        <w:rPr>
+          <w:lang w:val="fr-FR"/>
+        </w:rPr>
+        <w:t>Maven address</w:t>
+      </w:r>
+      <w:r>
+        <w:rPr>
+          <w:lang w:val="fr-FR"/>
+        </w:rPr>
+        <w:t>es</w:t>
+      </w:r>
+      <w:r>
+        <w:rPr>
+          <w:lang w:val="fr-FR"/>
+        </w:rPr>
+        <w:t xml:space="preserve"> two aspects of build ding soffware :</w:t>
+      </w:r>
+    </w:p>
+    <w:p>
+      <w:pPr>
+        <w:pStyle w:val="ListParagraph"/>
+        <w:numPr>
+          <w:ilvl w:val="0"/>
+          <w:numId w:val="21"/>
+        </w:numPr>
+        <w:rPr>
+          <w:lang w:val="fr-FR"/>
+        </w:rPr>
+      </w:pPr>
+      <w:r>
+        <w:rPr>
+          <w:lang w:val="fr-FR"/>
+        </w:rPr>
+        <w:t>Describle how software is built.</w:t>
+      </w:r>
+    </w:p>
+    <w:p>
+      <w:pPr>
+        <w:pStyle w:val="ListParagraph"/>
+        <w:numPr>
+          <w:ilvl w:val="0"/>
+          <w:numId w:val="21"/>
+        </w:numPr>
+        <w:rPr>
+          <w:lang w:val="fr-FR"/>
+        </w:rPr>
+      </w:pPr>
+      <w:r>
+        <w:rPr>
+          <w:lang w:val="fr-FR"/>
+        </w:rPr>
+        <w:t>Describle how it’s dependencies.</w:t>
+      </w:r>
+    </w:p>
+    <w:p>
+      <w:pPr>
+        <w:rPr>
+          <w:lang w:val="fr-FR"/>
+        </w:rPr>
+      </w:pPr>
+      <w:r>
+        <w:rPr>
+          <w:lang w:val="fr-FR"/>
+        </w:rPr>
+        <w:t>Based of the concept of project object model (POM). Maven can manage project’s build, reporting and documentation from a central piece of information.</w:t>
+      </w:r>
+    </w:p>
+    <w:p>
+      <w:pPr>
+        <w:pStyle w:val="Heading1"/>
+        <w:rPr>
+          <w:lang w:val="fr-FR"/>
+        </w:rPr>
+      </w:pPr>
+      <w:r>
+        <w:rPr>
+          <w:lang w:val="fr-FR"/>
+        </w:rPr>
+        <w:t>Installing Apache Maven</w:t>
+      </w:r>
+    </w:p>
+    <w:p>
+      <w:pPr>
+        <w:rPr>
+          <w:lang w:val="fr-FR"/>
+        </w:rPr>
+      </w:pPr>
+      <w:r>
+        <w:rPr>
+          <w:lang w:val="fr-FR"/>
+        </w:rPr>
+        <w:t>Ensure JAVA_HOME environment variable is defined.</w:t>
+      </w:r>
+    </w:p>
+    <w:p>
+      <w:pPr>
+        <w:rPr>
+          <w:lang w:val="fr-FR"/>
+        </w:rPr>
+      </w:pPr>
+      <w:r>
+        <w:rPr>
+          <w:lang w:val="fr-FR"/>
+        </w:rPr>
+        <w:lastRenderedPageBreak/>
+        <w:t>Extract distibution archive in any directory.</w:t>
+      </w:r>
+      <w:r>
+        <w:rPr>
+          <w:lang w:val="fr-FR"/>
+        </w:rPr>
+        <w:t xml:space="preserve"> Set Path environment was updated this localtion</w:t>
+      </w:r>
+      <w:r>
+        <w:rPr>
+          <w:lang w:val="fr-FR"/>
+        </w:rPr>
+        <w:t xml:space="preserve"> bin folder</w:t>
+      </w:r>
+      <w:r>
+        <w:rPr>
+          <w:lang w:val="fr-FR"/>
+        </w:rPr>
+        <w:t>.</w:t>
+      </w:r>
+    </w:p>
+    <w:p>
+      <w:pPr>
+        <w:rPr>
+          <w:lang w:val="fr-FR"/>
+        </w:rPr>
+      </w:pPr>
+      <w:r>
+        <w:rPr>
+          <w:lang w:val="fr-FR"/>
+        </w:rPr>
+        <w:t>Confirm with mvn –v in a new shell, result should be display.</w:t>
+      </w:r>
+    </w:p>
+    <w:p>
+      <w:pPr>
+        <w:pStyle w:val="Heading1"/>
+        <w:rPr>
+          <w:lang w:val="fr-FR"/>
+        </w:rPr>
+      </w:pPr>
+      <w:r>
+        <w:rPr>
+          <w:lang w:val="fr-FR"/>
+        </w:rPr>
+        <w:t>Elcipse IDE – M2Eclipse</w:t>
+      </w:r>
+    </w:p>
+    <w:p>
+      <w:pPr>
+        <w:rPr>
+          <w:lang w:val="fr-FR"/>
+        </w:rPr>
+      </w:pPr>
+      <w:r>
+        <w:rPr>
+          <w:lang w:val="fr-FR"/>
+        </w:rPr>
+        <w:t>M2Eclipse is the official Eclipse project for Maven integration for the Eclipse IDE.</w:t>
+      </w:r>
+    </w:p>
+    <w:p>
+      <w:pPr>
+        <w:rPr>
+          <w:lang w:val="fr-FR"/>
+        </w:rPr>
+      </w:pPr>
+      <w:r>
+        <w:rPr>
+          <w:lang w:val="fr-FR"/>
+        </w:rPr>
+        <w:t>Features include:</w:t>
+      </w:r>
+    </w:p>
+    <w:p>
+      <w:pPr>
+        <w:rPr>
+          <w:lang w:val="fr-FR"/>
+        </w:rPr>
+      </w:pPr>
+      <w:r>
+        <w:rPr>
+          <w:lang w:val="fr-FR"/>
+        </w:rPr>
+        <w:t xml:space="preserve">    Launching Maven builds from within Eclipse</w:t>
+      </w:r>
+    </w:p>
+    <w:p>
+      <w:pPr>
+        <w:rPr>
+          <w:lang w:val="fr-FR"/>
+        </w:rPr>
+      </w:pPr>
+      <w:r>
+        <w:rPr>
+          <w:lang w:val="fr-FR"/>
+        </w:rPr>
+        <w:t xml:space="preserve">    Dependency management for Eclipse build path based on Maven’s pom.xml</w:t>
+      </w:r>
+    </w:p>
+    <w:p>
+      <w:pPr>
+        <w:rPr>
+          <w:lang w:val="fr-FR"/>
+        </w:rPr>
+      </w:pPr>
+      <w:r>
+        <w:rPr>
+          <w:lang w:val="fr-FR"/>
+        </w:rPr>
+        <w:t xml:space="preserve">    Resolving Maven dependencies from the Eclipse workspace without installing to local Maven repository</w:t>
+      </w:r>
+    </w:p>
+    <w:p>
+      <w:pPr>
+        <w:rPr>
+          <w:lang w:val="fr-FR"/>
+        </w:rPr>
+      </w:pPr>
+      <w:r>
+        <w:rPr>
+          <w:lang w:val="fr-FR"/>
+        </w:rPr>
+        <w:t xml:space="preserve">    Automatic downloading of the required dependencies and sources from the remote Maven repositories</w:t>
+      </w:r>
+    </w:p>
+    <w:p>
+      <w:pPr>
+        <w:rPr>
+          <w:lang w:val="fr-FR"/>
+        </w:rPr>
+      </w:pPr>
+      <w:r>
+        <w:rPr>
+          <w:lang w:val="fr-FR"/>
+        </w:rPr>
+        <w:t xml:space="preserve">    Wizards for creating new Maven projects, pom.xml and to enable Maven support on existing projects</w:t>
+      </w:r>
+    </w:p>
+    <w:p>
+      <w:pPr>
+        <w:rPr>
+          <w:lang w:val="fr-FR"/>
+        </w:rPr>
+      </w:pPr>
+      <w:r>
+        <w:rPr>
+          <w:lang w:val="fr-FR"/>
+        </w:rPr>
+        <w:t xml:space="preserve">    Quick search for dependencies in remote Maven repositories</w:t>
+      </w:r>
+    </w:p>
+    <w:p>
+      <w:pPr>
+        <w:rPr>
+          <w:lang w:val="fr-FR"/>
+        </w:rPr>
+      </w:pPr>
+      <w:r>
+        <w:rPr>
+          <w:lang w:val="fr-FR"/>
+        </w:rPr>
+        <w:t xml:space="preserve">    Quick fixes in the Java editor for looking up required dependencies/jars by the class or package name</w:t>
+      </w:r>
+    </w:p>
+    <w:p>
+      <w:pPr>
+        <w:rPr>
+          <w:lang w:val="fr-FR"/>
+        </w:rPr>
+      </w:pPr>
+      <w:r>
+        <w:rPr>
+          <w:lang w:val="fr-FR"/>
+        </w:rPr>
+        <w:t xml:space="preserve">    Integration with other Eclipse tools, such as WTP, AJDT, Mylyn, Subclipse and others.</w:t>
+      </w:r>
+    </w:p>
+    <w:p>
+      <w:pPr>
+        <w:rPr>
+          <w:lang w:val="fr-FR"/>
+        </w:rPr>
+      </w:pPr>
+      <w:r>
+        <w:rPr>
+          <w:lang w:val="fr-FR"/>
+        </w:rPr>
+        <w:t>M2E dynamically integrates with your Maven projects with Eclipse while you make changes in the IDE. As you change dependencies, or configurations of Maven plugins in your POMs M2E, will synchronize the Eclipse workspace with those changes.</w:t>
+      </w:r>
+    </w:p>
+    <w:p>
+      <w:pPr>
+        <w:rPr>
+          <w:lang w:val="fr-FR"/>
+        </w:rPr>
+      </w:pPr>
     </w:p>
     <w:p>
       <w:pPr>
@@ -562,6 +1010,51 @@
         <w:pStyle w:val="Title"/>
       </w:pPr>
       <w:r>
+        <w:t>Spring boot</w:t>
+      </w:r>
+    </w:p>
+    <w:p>
+      <w:pPr>
+        <w:pStyle w:val="Heading1"/>
+      </w:pPr>
+      <w:r>
+        <w:t xml:space="preserve">Introduce &amp; system requirement </w:t>
+      </w:r>
+    </w:p>
+    <w:p>
+      <w:hyperlink r:id="rId16" w:history="1">
+        <w:r>
+          <w:rPr>
+            <w:rStyle w:val="Hyperlink"/>
+          </w:rPr>
+          <w:t>https://docs.spring.io/spring-boot/docs/current-SNAPSHOT/reference/htmlsingle/</w:t>
+        </w:r>
+      </w:hyperlink>
+    </w:p>
+    <w:p>
+      <w:r>
+        <w:t>or</w:t>
+      </w:r>
+    </w:p>
+    <w:p>
+      <w:hyperlink r:id="rId17" w:history="1">
+        <w:r>
+          <w:rPr>
+            <w:rStyle w:val="Hyperlink"/>
+          </w:rPr>
+          <w:t>https://docs.spring.io/spring-boot/docs/2.0.0.BUILD-SNAPSHOT/reference/pdf/spring-boot-reference.pdf</w:t>
+        </w:r>
+      </w:hyperlink>
+    </w:p>
+    <w:p>
+      <w:bookmarkStart w:id="0" w:name="_GoBack"/>
+      <w:bookmarkEnd w:id="0"/>
+    </w:p>
+    <w:p>
+      <w:pPr>
+        <w:pStyle w:val="Title"/>
+      </w:pPr>
+      <w:r>
         <w:t xml:space="preserve">Spring JPA </w:t>
       </w:r>
       <w:r>
@@ -635,7 +1128,7 @@
       <w:r>
         <w:t xml:space="preserve">Download and install from this source </w:t>
       </w:r>
-      <w:hyperlink r:id="rId15" w:history="1">
+      <w:hyperlink r:id="rId18" w:history="1">
         <w:r>
           <w:rPr>
             <w:rStyle w:val="Hyperlink"/>
@@ -659,7 +1152,6 @@
         <w:rPr>
           <w:rFonts w:ascii="Calibri" w:hAnsi="Calibri"/>
         </w:rPr>
-        <w:lastRenderedPageBreak/>
         <w:t>$git config –global user.name “hungdangtung”</w:t>
       </w:r>
     </w:p>
@@ -675,7 +1167,7 @@
         </w:rPr>
         <w:t xml:space="preserve">$git config –global user.email </w:t>
       </w:r>
-      <w:hyperlink r:id="rId16" w:history="1">
+      <w:hyperlink r:id="rId19" w:history="1">
         <w:r>
           <w:rPr>
             <w:rStyle w:val="Hyperlink"/>
@@ -724,6 +1216,7 @@
     </w:p>
     <w:p>
       <w:r>
+        <w:lastRenderedPageBreak/>
         <w:t>After take this snapshot, using following command to commit this content to git.</w:t>
       </w:r>
     </w:p>
@@ -798,7 +1291,7 @@
     </w:p>
     <w:p/>
     <w:sectPr>
-      <w:footerReference w:type="default" r:id="rId17"/>
+      <w:footerReference w:type="default" r:id="rId20"/>
       <w:pgSz w:w="12240" w:h="15840"/>
       <w:pgMar w:top="1440" w:right="1440" w:bottom="1440" w:left="1440" w:header="720" w:footer="720" w:gutter="0"/>
       <w:cols w:space="720"/>
@@ -867,7 +1360,7 @@
           <w:rPr>
             <w:noProof/>
           </w:rPr>
-          <w:t>3</w:t>
+          <w:t>4</w:t>
         </w:r>
         <w:r>
           <w:rPr>
@@ -1094,6 +1587,119 @@
     </w:lvl>
   </w:abstractNum>
   <w:abstractNum w:abstractNumId="10" w15:restartNumberingAfterBreak="0">
+    <w:nsid w:val="01902C79"/>
+    <w:multiLevelType w:val="hybridMultilevel"/>
+    <w:tmpl w:val="D8B2D474"/>
+    <w:lvl w:ilvl="0" w:tplc="04090001">
+      <w:start w:val="1"/>
+      <w:numFmt w:val="bullet"/>
+      <w:lvlText w:val=""/>
+      <w:lvlJc w:val="left"/>
+      <w:pPr>
+        <w:ind w:left="720" w:hanging="360"/>
+      </w:pPr>
+      <w:rPr>
+        <w:rFonts w:ascii="Symbol" w:hAnsi="Symbol" w:hint="default"/>
+      </w:rPr>
+    </w:lvl>
+    <w:lvl w:ilvl="1" w:tplc="04090003" w:tentative="1">
+      <w:start w:val="1"/>
+      <w:numFmt w:val="bullet"/>
+      <w:lvlText w:val="o"/>
+      <w:lvlJc w:val="left"/>
+      <w:pPr>
+        <w:ind w:left="1440" w:hanging="360"/>
+      </w:pPr>
+      <w:rPr>
+        <w:rFonts w:ascii="Courier New" w:hAnsi="Courier New" w:cs="Courier New" w:hint="default"/>
+      </w:rPr>
+    </w:lvl>
+    <w:lvl w:ilvl="2" w:tplc="04090005" w:tentative="1">
+      <w:start w:val="1"/>
+      <w:numFmt w:val="bullet"/>
+      <w:lvlText w:val=""/>
+      <w:lvlJc w:val="left"/>
+      <w:pPr>
+        <w:ind w:left="2160" w:hanging="360"/>
+      </w:pPr>
+      <w:rPr>
+        <w:rFonts w:ascii="Wingdings" w:hAnsi="Wingdings" w:hint="default"/>
+      </w:rPr>
+    </w:lvl>
+    <w:lvl w:ilvl="3" w:tplc="04090001" w:tentative="1">
+      <w:start w:val="1"/>
+      <w:numFmt w:val="bullet"/>
+      <w:lvlText w:val=""/>
+      <w:lvlJc w:val="left"/>
+      <w:pPr>
+        <w:ind w:left="2880" w:hanging="360"/>
+      </w:pPr>
+      <w:rPr>
+        <w:rFonts w:ascii="Symbol" w:hAnsi="Symbol" w:hint="default"/>
+      </w:rPr>
+    </w:lvl>
+    <w:lvl w:ilvl="4" w:tplc="04090003" w:tentative="1">
+      <w:start w:val="1"/>
+      <w:numFmt w:val="bullet"/>
+      <w:lvlText w:val="o"/>
+      <w:lvlJc w:val="left"/>
+      <w:pPr>
+        <w:ind w:left="3600" w:hanging="360"/>
+      </w:pPr>
+      <w:rPr>
+        <w:rFonts w:ascii="Courier New" w:hAnsi="Courier New" w:cs="Courier New" w:hint="default"/>
+      </w:rPr>
+    </w:lvl>
+    <w:lvl w:ilvl="5" w:tplc="04090005" w:tentative="1">
+      <w:start w:val="1"/>
+      <w:numFmt w:val="bullet"/>
+      <w:lvlText w:val=""/>
+      <w:lvlJc w:val="left"/>
+      <w:pPr>
+        <w:ind w:left="4320" w:hanging="360"/>
+      </w:pPr>
+      <w:rPr>
+        <w:rFonts w:ascii="Wingdings" w:hAnsi="Wingdings" w:hint="default"/>
+      </w:rPr>
+    </w:lvl>
+    <w:lvl w:ilvl="6" w:tplc="04090001" w:tentative="1">
+      <w:start w:val="1"/>
+      <w:numFmt w:val="bullet"/>
+      <w:lvlText w:val=""/>
+      <w:lvlJc w:val="left"/>
+      <w:pPr>
+        <w:ind w:left="5040" w:hanging="360"/>
+      </w:pPr>
+      <w:rPr>
+        <w:rFonts w:ascii="Symbol" w:hAnsi="Symbol" w:hint="default"/>
+      </w:rPr>
+    </w:lvl>
+    <w:lvl w:ilvl="7" w:tplc="04090003" w:tentative="1">
+      <w:start w:val="1"/>
+      <w:numFmt w:val="bullet"/>
+      <w:lvlText w:val="o"/>
+      <w:lvlJc w:val="left"/>
+      <w:pPr>
+        <w:ind w:left="5760" w:hanging="360"/>
+      </w:pPr>
+      <w:rPr>
+        <w:rFonts w:ascii="Courier New" w:hAnsi="Courier New" w:cs="Courier New" w:hint="default"/>
+      </w:rPr>
+    </w:lvl>
+    <w:lvl w:ilvl="8" w:tplc="04090005" w:tentative="1">
+      <w:start w:val="1"/>
+      <w:numFmt w:val="bullet"/>
+      <w:lvlText w:val=""/>
+      <w:lvlJc w:val="left"/>
+      <w:pPr>
+        <w:ind w:left="6480" w:hanging="360"/>
+      </w:pPr>
+      <w:rPr>
+        <w:rFonts w:ascii="Wingdings" w:hAnsi="Wingdings" w:hint="default"/>
+      </w:rPr>
+    </w:lvl>
+  </w:abstractNum>
+  <w:abstractNum w:abstractNumId="11" w15:restartNumberingAfterBreak="0">
     <w:nsid w:val="060D417C"/>
     <w:multiLevelType w:val="hybridMultilevel"/>
     <w:tmpl w:val="5588CBC2"/>
@@ -1205,7 +1811,7 @@
       </w:rPr>
     </w:lvl>
   </w:abstractNum>
-  <w:abstractNum w:abstractNumId="11" w15:restartNumberingAfterBreak="0">
+  <w:abstractNum w:abstractNumId="12" w15:restartNumberingAfterBreak="0">
     <w:nsid w:val="1DF9086C"/>
     <w:multiLevelType w:val="hybridMultilevel"/>
     <w:tmpl w:val="7152D5E8"/>
@@ -1291,7 +1897,7 @@
       </w:pPr>
     </w:lvl>
   </w:abstractNum>
-  <w:abstractNum w:abstractNumId="12" w15:restartNumberingAfterBreak="0">
+  <w:abstractNum w:abstractNumId="13" w15:restartNumberingAfterBreak="0">
     <w:nsid w:val="243E04FD"/>
     <w:multiLevelType w:val="multilevel"/>
     <w:tmpl w:val="0409001F"/>
@@ -1377,7 +1983,7 @@
       </w:pPr>
     </w:lvl>
   </w:abstractNum>
-  <w:abstractNum w:abstractNumId="13" w15:restartNumberingAfterBreak="0">
+  <w:abstractNum w:abstractNumId="14" w15:restartNumberingAfterBreak="0">
     <w:nsid w:val="4B984506"/>
     <w:multiLevelType w:val="hybridMultilevel"/>
     <w:tmpl w:val="7E68F5F0"/>
@@ -1463,7 +2069,7 @@
       </w:pPr>
     </w:lvl>
   </w:abstractNum>
-  <w:abstractNum w:abstractNumId="14" w15:restartNumberingAfterBreak="0">
+  <w:abstractNum w:abstractNumId="15" w15:restartNumberingAfterBreak="0">
     <w:nsid w:val="548B32C0"/>
     <w:multiLevelType w:val="hybridMultilevel"/>
     <w:tmpl w:val="535A2616"/>
@@ -1549,7 +2155,7 @@
       </w:pPr>
     </w:lvl>
   </w:abstractNum>
-  <w:abstractNum w:abstractNumId="15" w15:restartNumberingAfterBreak="0">
+  <w:abstractNum w:abstractNumId="16" w15:restartNumberingAfterBreak="0">
     <w:nsid w:val="549B76E6"/>
     <w:multiLevelType w:val="hybridMultilevel"/>
     <w:tmpl w:val="1D409D14"/>
@@ -1638,7 +2244,7 @@
       </w:pPr>
     </w:lvl>
   </w:abstractNum>
-  <w:abstractNum w:abstractNumId="16" w15:restartNumberingAfterBreak="0">
+  <w:abstractNum w:abstractNumId="17" w15:restartNumberingAfterBreak="0">
     <w:nsid w:val="735D1288"/>
     <w:multiLevelType w:val="multilevel"/>
     <w:tmpl w:val="0409001D"/>
@@ -1724,7 +2330,7 @@
       </w:pPr>
     </w:lvl>
   </w:abstractNum>
-  <w:abstractNum w:abstractNumId="17" w15:restartNumberingAfterBreak="0">
+  <w:abstractNum w:abstractNumId="18" w15:restartNumberingAfterBreak="0">
     <w:nsid w:val="76421687"/>
     <w:multiLevelType w:val="multilevel"/>
     <w:tmpl w:val="0409001D"/>
@@ -1810,7 +2416,7 @@
       </w:pPr>
     </w:lvl>
   </w:abstractNum>
-  <w:abstractNum w:abstractNumId="18" w15:restartNumberingAfterBreak="0">
+  <w:abstractNum w:abstractNumId="19" w15:restartNumberingAfterBreak="0">
     <w:nsid w:val="7A2C3EB3"/>
     <w:multiLevelType w:val="multilevel"/>
     <w:tmpl w:val="84B46318"/>
@@ -1897,7 +2503,7 @@
       </w:pPr>
     </w:lvl>
   </w:abstractNum>
-  <w:abstractNum w:abstractNumId="19" w15:restartNumberingAfterBreak="0">
+  <w:abstractNum w:abstractNumId="20" w15:restartNumberingAfterBreak="0">
     <w:nsid w:val="7F3A1AB1"/>
     <w:multiLevelType w:val="multilevel"/>
     <w:tmpl w:val="04090023"/>
@@ -1985,28 +2591,28 @@
     </w:lvl>
   </w:abstractNum>
   <w:num w:numId="1">
+    <w:abstractNumId w:val="16"/>
+  </w:num>
+  <w:num w:numId="2">
+    <w:abstractNumId w:val="12"/>
+  </w:num>
+  <w:num w:numId="3">
     <w:abstractNumId w:val="15"/>
   </w:num>
-  <w:num w:numId="2">
-    <w:abstractNumId w:val="11"/>
-  </w:num>
-  <w:num w:numId="3">
-    <w:abstractNumId w:val="14"/>
-  </w:num>
   <w:num w:numId="4">
-    <w:abstractNumId w:val="12"/>
+    <w:abstractNumId w:val="13"/>
   </w:num>
   <w:num w:numId="5">
+    <w:abstractNumId w:val="18"/>
+  </w:num>
+  <w:num w:numId="6">
+    <w:abstractNumId w:val="19"/>
+  </w:num>
+  <w:num w:numId="7">
     <w:abstractNumId w:val="17"/>
   </w:num>
-  <w:num w:numId="6">
-    <w:abstractNumId w:val="18"/>
-  </w:num>
-  <w:num w:numId="7">
-    <w:abstractNumId w:val="16"/>
-  </w:num>
   <w:num w:numId="8">
-    <w:abstractNumId w:val="19"/>
+    <w:abstractNumId w:val="20"/>
   </w:num>
   <w:num w:numId="9">
     <w:abstractNumId w:val="9"/>
@@ -2039,9 +2645,12 @@
     <w:abstractNumId w:val="0"/>
   </w:num>
   <w:num w:numId="19">
-    <w:abstractNumId w:val="13"/>
+    <w:abstractNumId w:val="14"/>
   </w:num>
   <w:num w:numId="20">
+    <w:abstractNumId w:val="11"/>
+  </w:num>
+  <w:num w:numId="21">
     <w:abstractNumId w:val="10"/>
   </w:num>
 </w:numbering>
@@ -2658,7 +3267,6 @@
   <w:style w:type="character" w:default="1" w:styleId="DefaultParagraphFont">
     <w:name w:val="Default Paragraph Font"/>
     <w:uiPriority w:val="1"/>
-    <w:semiHidden/>
     <w:unhideWhenUsed/>
   </w:style>
   <w:style w:type="table" w:default="1" w:styleId="TableNormal">
@@ -3721,6 +4329,141 @@
 </file>
 
 <file path=customXml/item1.xml><?xml version="1.0" encoding="utf-8"?>
+<?mso-contentType ?>
+<FormTemplates xmlns="http://schemas.microsoft.com/sharepoint/v3/contenttype/forms">
+  <Display>DocumentLibraryForm</Display>
+  <Edit>AssetEditForm</Edit>
+  <New>DocumentLibraryForm</New>
+</FormTemplates>
+</file>
+
+<file path=customXml/item2.xml><?xml version="1.0" encoding="utf-8"?>
+<p:properties xmlns:p="http://schemas.microsoft.com/office/2006/metadata/properties" xmlns:xsi="http://www.w3.org/2001/XMLSchema-instance" xmlns:pc="http://schemas.microsoft.com/office/infopath/2007/PartnerControls">
+  <documentManagement>
+    <APDescription xmlns="4873beb7-5857-4685-be1f-d57550cc96cc" xsi:nil="true"/>
+    <AssetExpire xmlns="4873beb7-5857-4685-be1f-d57550cc96cc">2029-01-01T08:00:00+00:00</AssetExpire>
+    <CampaignTagsTaxHTField0 xmlns="4873beb7-5857-4685-be1f-d57550cc96cc">
+      <Terms xmlns="http://schemas.microsoft.com/office/infopath/2007/PartnerControls"/>
+    </CampaignTagsTaxHTField0>
+    <IntlLangReviewDate xmlns="4873beb7-5857-4685-be1f-d57550cc96cc" xsi:nil="true"/>
+    <TPFriendlyName xmlns="4873beb7-5857-4685-be1f-d57550cc96cc" xsi:nil="true"/>
+    <IntlLangReview xmlns="4873beb7-5857-4685-be1f-d57550cc96cc">false</IntlLangReview>
+    <LocLastLocAttemptVersionLookup xmlns="4873beb7-5857-4685-be1f-d57550cc96cc">864570</LocLastLocAttemptVersionLookup>
+    <PolicheckWords xmlns="4873beb7-5857-4685-be1f-d57550cc96cc" xsi:nil="true"/>
+    <SubmitterId xmlns="4873beb7-5857-4685-be1f-d57550cc96cc" xsi:nil="true"/>
+    <AcquiredFrom xmlns="4873beb7-5857-4685-be1f-d57550cc96cc">Internal MS</AcquiredFrom>
+    <EditorialStatus xmlns="4873beb7-5857-4685-be1f-d57550cc96cc">Complete</EditorialStatus>
+    <Markets xmlns="4873beb7-5857-4685-be1f-d57550cc96cc"/>
+    <OriginAsset xmlns="4873beb7-5857-4685-be1f-d57550cc96cc" xsi:nil="true"/>
+    <AssetStart xmlns="4873beb7-5857-4685-be1f-d57550cc96cc">2012-11-01T04:53:00+00:00</AssetStart>
+    <FriendlyTitle xmlns="4873beb7-5857-4685-be1f-d57550cc96cc" xsi:nil="true"/>
+    <MarketSpecific xmlns="4873beb7-5857-4685-be1f-d57550cc96cc">false</MarketSpecific>
+    <TPNamespace xmlns="4873beb7-5857-4685-be1f-d57550cc96cc" xsi:nil="true"/>
+    <PublishStatusLookup xmlns="4873beb7-5857-4685-be1f-d57550cc96cc">
+      <Value>1655138</Value>
+    </PublishStatusLookup>
+    <APAuthor xmlns="4873beb7-5857-4685-be1f-d57550cc96cc">
+      <UserInfo>
+        <DisplayName>MIDDLEEAST\v-keerth</DisplayName>
+        <AccountId>2799</AccountId>
+        <AccountType/>
+      </UserInfo>
+    </APAuthor>
+    <TPCommandLine xmlns="4873beb7-5857-4685-be1f-d57550cc96cc" xsi:nil="true"/>
+    <IntlLangReviewer xmlns="4873beb7-5857-4685-be1f-d57550cc96cc" xsi:nil="true"/>
+    <OpenTemplate xmlns="4873beb7-5857-4685-be1f-d57550cc96cc">true</OpenTemplate>
+    <CSXSubmissionDate xmlns="4873beb7-5857-4685-be1f-d57550cc96cc" xsi:nil="true"/>
+    <TaxCatchAll xmlns="4873beb7-5857-4685-be1f-d57550cc96cc"/>
+    <Manager xmlns="4873beb7-5857-4685-be1f-d57550cc96cc" xsi:nil="true"/>
+    <NumericId xmlns="4873beb7-5857-4685-be1f-d57550cc96cc" xsi:nil="true"/>
+    <ParentAssetId xmlns="4873beb7-5857-4685-be1f-d57550cc96cc" xsi:nil="true"/>
+    <OriginalSourceMarket xmlns="4873beb7-5857-4685-be1f-d57550cc96cc" xsi:nil="true"/>
+    <ApprovalStatus xmlns="4873beb7-5857-4685-be1f-d57550cc96cc">InProgress</ApprovalStatus>
+    <TPComponent xmlns="4873beb7-5857-4685-be1f-d57550cc96cc" xsi:nil="true"/>
+    <EditorialTags xmlns="4873beb7-5857-4685-be1f-d57550cc96cc" xsi:nil="true"/>
+    <TPExecutable xmlns="4873beb7-5857-4685-be1f-d57550cc96cc" xsi:nil="true"/>
+    <TPLaunchHelpLink xmlns="4873beb7-5857-4685-be1f-d57550cc96cc" xsi:nil="true"/>
+    <LocComments xmlns="4873beb7-5857-4685-be1f-d57550cc96cc" xsi:nil="true"/>
+    <LocRecommendedHandoff xmlns="4873beb7-5857-4685-be1f-d57550cc96cc" xsi:nil="true"/>
+    <SourceTitle xmlns="4873beb7-5857-4685-be1f-d57550cc96cc" xsi:nil="true"/>
+    <CSXUpdate xmlns="4873beb7-5857-4685-be1f-d57550cc96cc">false</CSXUpdate>
+    <IntlLocPriority xmlns="4873beb7-5857-4685-be1f-d57550cc96cc" xsi:nil="true"/>
+    <UAProjectedTotalWords xmlns="4873beb7-5857-4685-be1f-d57550cc96cc" xsi:nil="true"/>
+    <AssetType xmlns="4873beb7-5857-4685-be1f-d57550cc96cc">TP</AssetType>
+    <MachineTranslated xmlns="4873beb7-5857-4685-be1f-d57550cc96cc">false</MachineTranslated>
+    <OutputCachingOn xmlns="4873beb7-5857-4685-be1f-d57550cc96cc">false</OutputCachingOn>
+    <TemplateStatus xmlns="4873beb7-5857-4685-be1f-d57550cc96cc">Complete</TemplateStatus>
+    <IsSearchable xmlns="4873beb7-5857-4685-be1f-d57550cc96cc">true</IsSearchable>
+    <ContentItem xmlns="4873beb7-5857-4685-be1f-d57550cc96cc" xsi:nil="true"/>
+    <HandoffToMSDN xmlns="4873beb7-5857-4685-be1f-d57550cc96cc" xsi:nil="true"/>
+    <ShowIn xmlns="4873beb7-5857-4685-be1f-d57550cc96cc">Show everywhere</ShowIn>
+    <ThumbnailAssetId xmlns="4873beb7-5857-4685-be1f-d57550cc96cc" xsi:nil="true"/>
+    <UALocComments xmlns="4873beb7-5857-4685-be1f-d57550cc96cc" xsi:nil="true"/>
+    <UALocRecommendation xmlns="4873beb7-5857-4685-be1f-d57550cc96cc">Localize</UALocRecommendation>
+    <LastModifiedDateTime xmlns="4873beb7-5857-4685-be1f-d57550cc96cc" xsi:nil="true"/>
+    <LegacyData xmlns="4873beb7-5857-4685-be1f-d57550cc96cc" xsi:nil="true"/>
+    <LocManualTestRequired xmlns="4873beb7-5857-4685-be1f-d57550cc96cc">false</LocManualTestRequired>
+    <LocMarketGroupTiers2 xmlns="4873beb7-5857-4685-be1f-d57550cc96cc" xsi:nil="true"/>
+    <ClipArtFilename xmlns="4873beb7-5857-4685-be1f-d57550cc96cc" xsi:nil="true"/>
+    <TPApplication xmlns="4873beb7-5857-4685-be1f-d57550cc96cc" xsi:nil="true"/>
+    <CSXHash xmlns="4873beb7-5857-4685-be1f-d57550cc96cc" xsi:nil="true"/>
+    <DirectSourceMarket xmlns="4873beb7-5857-4685-be1f-d57550cc96cc" xsi:nil="true"/>
+    <PrimaryImageGen xmlns="4873beb7-5857-4685-be1f-d57550cc96cc">true</PrimaryImageGen>
+    <PlannedPubDate xmlns="4873beb7-5857-4685-be1f-d57550cc96cc" xsi:nil="true"/>
+    <CSXSubmissionMarket xmlns="4873beb7-5857-4685-be1f-d57550cc96cc" xsi:nil="true"/>
+    <Downloads xmlns="4873beb7-5857-4685-be1f-d57550cc96cc">0</Downloads>
+    <ArtSampleDocs xmlns="4873beb7-5857-4685-be1f-d57550cc96cc" xsi:nil="true"/>
+    <TrustLevel xmlns="4873beb7-5857-4685-be1f-d57550cc96cc">1 Microsoft Managed Content</TrustLevel>
+    <BlockPublish xmlns="4873beb7-5857-4685-be1f-d57550cc96cc">false</BlockPublish>
+    <TPLaunchHelpLinkType xmlns="4873beb7-5857-4685-be1f-d57550cc96cc">Template</TPLaunchHelpLinkType>
+    <LocalizationTagsTaxHTField0 xmlns="4873beb7-5857-4685-be1f-d57550cc96cc">
+      <Terms xmlns="http://schemas.microsoft.com/office/infopath/2007/PartnerControls"/>
+    </LocalizationTagsTaxHTField0>
+    <BusinessGroup xmlns="4873beb7-5857-4685-be1f-d57550cc96cc" xsi:nil="true"/>
+    <Providers xmlns="4873beb7-5857-4685-be1f-d57550cc96cc" xsi:nil="true"/>
+    <TemplateTemplateType xmlns="4873beb7-5857-4685-be1f-d57550cc96cc">Word Document Template</TemplateTemplateType>
+    <TimesCloned xmlns="4873beb7-5857-4685-be1f-d57550cc96cc" xsi:nil="true"/>
+    <TPAppVersion xmlns="4873beb7-5857-4685-be1f-d57550cc96cc" xsi:nil="true"/>
+    <VoteCount xmlns="4873beb7-5857-4685-be1f-d57550cc96cc" xsi:nil="true"/>
+    <AverageRating xmlns="4873beb7-5857-4685-be1f-d57550cc96cc" xsi:nil="true"/>
+    <FeatureTagsTaxHTField0 xmlns="4873beb7-5857-4685-be1f-d57550cc96cc">
+      <Terms xmlns="http://schemas.microsoft.com/office/infopath/2007/PartnerControls"/>
+    </FeatureTagsTaxHTField0>
+    <Provider xmlns="4873beb7-5857-4685-be1f-d57550cc96cc" xsi:nil="true"/>
+    <UACurrentWords xmlns="4873beb7-5857-4685-be1f-d57550cc96cc" xsi:nil="true"/>
+    <AssetId xmlns="4873beb7-5857-4685-be1f-d57550cc96cc">TP103749966</AssetId>
+    <TPClientViewer xmlns="4873beb7-5857-4685-be1f-d57550cc96cc" xsi:nil="true"/>
+    <DSATActionTaken xmlns="4873beb7-5857-4685-be1f-d57550cc96cc" xsi:nil="true"/>
+    <APEditor xmlns="4873beb7-5857-4685-be1f-d57550cc96cc">
+      <UserInfo>
+        <DisplayName/>
+        <AccountId xsi:nil="true"/>
+        <AccountType/>
+      </UserInfo>
+    </APEditor>
+    <TPInstallLocation xmlns="4873beb7-5857-4685-be1f-d57550cc96cc" xsi:nil="true"/>
+    <OOCacheId xmlns="4873beb7-5857-4685-be1f-d57550cc96cc" xsi:nil="true"/>
+    <IsDeleted xmlns="4873beb7-5857-4685-be1f-d57550cc96cc">false</IsDeleted>
+    <PublishTargets xmlns="4873beb7-5857-4685-be1f-d57550cc96cc">OfficeOnlineVNext</PublishTargets>
+    <ApprovalLog xmlns="4873beb7-5857-4685-be1f-d57550cc96cc" xsi:nil="true"/>
+    <BugNumber xmlns="4873beb7-5857-4685-be1f-d57550cc96cc" xsi:nil="true"/>
+    <CrawlForDependencies xmlns="4873beb7-5857-4685-be1f-d57550cc96cc">false</CrawlForDependencies>
+    <InternalTagsTaxHTField0 xmlns="4873beb7-5857-4685-be1f-d57550cc96cc">
+      <Terms xmlns="http://schemas.microsoft.com/office/infopath/2007/PartnerControls"/>
+    </InternalTagsTaxHTField0>
+    <LastHandOff xmlns="4873beb7-5857-4685-be1f-d57550cc96cc" xsi:nil="true"/>
+    <Milestone xmlns="4873beb7-5857-4685-be1f-d57550cc96cc" xsi:nil="true"/>
+    <OriginalRelease xmlns="4873beb7-5857-4685-be1f-d57550cc96cc">15</OriginalRelease>
+    <RecommendationsModifier xmlns="4873beb7-5857-4685-be1f-d57550cc96cc" xsi:nil="true"/>
+    <ScenarioTagsTaxHTField0 xmlns="4873beb7-5857-4685-be1f-d57550cc96cc">
+      <Terms xmlns="http://schemas.microsoft.com/office/infopath/2007/PartnerControls"/>
+    </ScenarioTagsTaxHTField0>
+    <UANotes xmlns="4873beb7-5857-4685-be1f-d57550cc96cc" xsi:nil="true"/>
+  </documentManagement>
+</p:properties>
+</file>
+
+<file path=customXml/item3.xml><?xml version="1.0" encoding="utf-8"?>
 <ct:contentTypeSchema xmlns:ct="http://schemas.microsoft.com/office/2006/metadata/contentType" xmlns:ma="http://schemas.microsoft.com/office/2006/metadata/properties/metaAttributes" ct:_="" ma:_="" ma:contentTypeName="TemplateFile" ma:contentTypeID="0x0101006EDDDB5EE6D98C44930B742096920B300400F5B6D36B3EF94B4E9A635CDF2A18F5B8" ma:contentTypeVersion="72" ma:contentTypeDescription="Create a new document." ma:contentTypeScope="" ma:versionID="a23e56308344d904b51738559c3d67c9">
   <xsd:schema xmlns:xsd="http://www.w3.org/2001/XMLSchema" xmlns:xs="http://www.w3.org/2001/XMLSchema" xmlns:p="http://schemas.microsoft.com/office/2006/metadata/properties" xmlns:ns2="4873beb7-5857-4685-be1f-d57550cc96cc" targetNamespace="http://schemas.microsoft.com/office/2006/metadata/properties" ma:root="true" ma:fieldsID="cd0908cc4600e77bf5da051303e00c8d" ns2:_="">
     <xsd:import namespace="4873beb7-5857-4685-be1f-d57550cc96cc"/>
@@ -4760,141 +5503,6 @@
 </ct:contentTypeSchema>
 </file>
 
-<file path=customXml/item2.xml><?xml version="1.0" encoding="utf-8"?>
-<p:properties xmlns:p="http://schemas.microsoft.com/office/2006/metadata/properties" xmlns:xsi="http://www.w3.org/2001/XMLSchema-instance" xmlns:pc="http://schemas.microsoft.com/office/infopath/2007/PartnerControls">
-  <documentManagement>
-    <APDescription xmlns="4873beb7-5857-4685-be1f-d57550cc96cc" xsi:nil="true"/>
-    <AssetExpire xmlns="4873beb7-5857-4685-be1f-d57550cc96cc">2029-01-01T08:00:00+00:00</AssetExpire>
-    <CampaignTagsTaxHTField0 xmlns="4873beb7-5857-4685-be1f-d57550cc96cc">
-      <Terms xmlns="http://schemas.microsoft.com/office/infopath/2007/PartnerControls"/>
-    </CampaignTagsTaxHTField0>
-    <IntlLangReviewDate xmlns="4873beb7-5857-4685-be1f-d57550cc96cc" xsi:nil="true"/>
-    <TPFriendlyName xmlns="4873beb7-5857-4685-be1f-d57550cc96cc" xsi:nil="true"/>
-    <IntlLangReview xmlns="4873beb7-5857-4685-be1f-d57550cc96cc">false</IntlLangReview>
-    <LocLastLocAttemptVersionLookup xmlns="4873beb7-5857-4685-be1f-d57550cc96cc">864570</LocLastLocAttemptVersionLookup>
-    <PolicheckWords xmlns="4873beb7-5857-4685-be1f-d57550cc96cc" xsi:nil="true"/>
-    <SubmitterId xmlns="4873beb7-5857-4685-be1f-d57550cc96cc" xsi:nil="true"/>
-    <AcquiredFrom xmlns="4873beb7-5857-4685-be1f-d57550cc96cc">Internal MS</AcquiredFrom>
-    <EditorialStatus xmlns="4873beb7-5857-4685-be1f-d57550cc96cc">Complete</EditorialStatus>
-    <Markets xmlns="4873beb7-5857-4685-be1f-d57550cc96cc"/>
-    <OriginAsset xmlns="4873beb7-5857-4685-be1f-d57550cc96cc" xsi:nil="true"/>
-    <AssetStart xmlns="4873beb7-5857-4685-be1f-d57550cc96cc">2012-11-01T04:53:00+00:00</AssetStart>
-    <FriendlyTitle xmlns="4873beb7-5857-4685-be1f-d57550cc96cc" xsi:nil="true"/>
-    <MarketSpecific xmlns="4873beb7-5857-4685-be1f-d57550cc96cc">false</MarketSpecific>
-    <TPNamespace xmlns="4873beb7-5857-4685-be1f-d57550cc96cc" xsi:nil="true"/>
-    <PublishStatusLookup xmlns="4873beb7-5857-4685-be1f-d57550cc96cc">
-      <Value>1655138</Value>
-    </PublishStatusLookup>
-    <APAuthor xmlns="4873beb7-5857-4685-be1f-d57550cc96cc">
-      <UserInfo>
-        <DisplayName>MIDDLEEAST\v-keerth</DisplayName>
-        <AccountId>2799</AccountId>
-        <AccountType/>
-      </UserInfo>
-    </APAuthor>
-    <TPCommandLine xmlns="4873beb7-5857-4685-be1f-d57550cc96cc" xsi:nil="true"/>
-    <IntlLangReviewer xmlns="4873beb7-5857-4685-be1f-d57550cc96cc" xsi:nil="true"/>
-    <OpenTemplate xmlns="4873beb7-5857-4685-be1f-d57550cc96cc">true</OpenTemplate>
-    <CSXSubmissionDate xmlns="4873beb7-5857-4685-be1f-d57550cc96cc" xsi:nil="true"/>
-    <TaxCatchAll xmlns="4873beb7-5857-4685-be1f-d57550cc96cc"/>
-    <Manager xmlns="4873beb7-5857-4685-be1f-d57550cc96cc" xsi:nil="true"/>
-    <NumericId xmlns="4873beb7-5857-4685-be1f-d57550cc96cc" xsi:nil="true"/>
-    <ParentAssetId xmlns="4873beb7-5857-4685-be1f-d57550cc96cc" xsi:nil="true"/>
-    <OriginalSourceMarket xmlns="4873beb7-5857-4685-be1f-d57550cc96cc" xsi:nil="true"/>
-    <ApprovalStatus xmlns="4873beb7-5857-4685-be1f-d57550cc96cc">InProgress</ApprovalStatus>
-    <TPComponent xmlns="4873beb7-5857-4685-be1f-d57550cc96cc" xsi:nil="true"/>
-    <EditorialTags xmlns="4873beb7-5857-4685-be1f-d57550cc96cc" xsi:nil="true"/>
-    <TPExecutable xmlns="4873beb7-5857-4685-be1f-d57550cc96cc" xsi:nil="true"/>
-    <TPLaunchHelpLink xmlns="4873beb7-5857-4685-be1f-d57550cc96cc" xsi:nil="true"/>
-    <LocComments xmlns="4873beb7-5857-4685-be1f-d57550cc96cc" xsi:nil="true"/>
-    <LocRecommendedHandoff xmlns="4873beb7-5857-4685-be1f-d57550cc96cc" xsi:nil="true"/>
-    <SourceTitle xmlns="4873beb7-5857-4685-be1f-d57550cc96cc" xsi:nil="true"/>
-    <CSXUpdate xmlns="4873beb7-5857-4685-be1f-d57550cc96cc">false</CSXUpdate>
-    <IntlLocPriority xmlns="4873beb7-5857-4685-be1f-d57550cc96cc" xsi:nil="true"/>
-    <UAProjectedTotalWords xmlns="4873beb7-5857-4685-be1f-d57550cc96cc" xsi:nil="true"/>
-    <AssetType xmlns="4873beb7-5857-4685-be1f-d57550cc96cc">TP</AssetType>
-    <MachineTranslated xmlns="4873beb7-5857-4685-be1f-d57550cc96cc">false</MachineTranslated>
-    <OutputCachingOn xmlns="4873beb7-5857-4685-be1f-d57550cc96cc">false</OutputCachingOn>
-    <TemplateStatus xmlns="4873beb7-5857-4685-be1f-d57550cc96cc">Complete</TemplateStatus>
-    <IsSearchable xmlns="4873beb7-5857-4685-be1f-d57550cc96cc">true</IsSearchable>
-    <ContentItem xmlns="4873beb7-5857-4685-be1f-d57550cc96cc" xsi:nil="true"/>
-    <HandoffToMSDN xmlns="4873beb7-5857-4685-be1f-d57550cc96cc" xsi:nil="true"/>
-    <ShowIn xmlns="4873beb7-5857-4685-be1f-d57550cc96cc">Show everywhere</ShowIn>
-    <ThumbnailAssetId xmlns="4873beb7-5857-4685-be1f-d57550cc96cc" xsi:nil="true"/>
-    <UALocComments xmlns="4873beb7-5857-4685-be1f-d57550cc96cc" xsi:nil="true"/>
-    <UALocRecommendation xmlns="4873beb7-5857-4685-be1f-d57550cc96cc">Localize</UALocRecommendation>
-    <LastModifiedDateTime xmlns="4873beb7-5857-4685-be1f-d57550cc96cc" xsi:nil="true"/>
-    <LegacyData xmlns="4873beb7-5857-4685-be1f-d57550cc96cc" xsi:nil="true"/>
-    <LocManualTestRequired xmlns="4873beb7-5857-4685-be1f-d57550cc96cc">false</LocManualTestRequired>
-    <LocMarketGroupTiers2 xmlns="4873beb7-5857-4685-be1f-d57550cc96cc" xsi:nil="true"/>
-    <ClipArtFilename xmlns="4873beb7-5857-4685-be1f-d57550cc96cc" xsi:nil="true"/>
-    <TPApplication xmlns="4873beb7-5857-4685-be1f-d57550cc96cc" xsi:nil="true"/>
-    <CSXHash xmlns="4873beb7-5857-4685-be1f-d57550cc96cc" xsi:nil="true"/>
-    <DirectSourceMarket xmlns="4873beb7-5857-4685-be1f-d57550cc96cc" xsi:nil="true"/>
-    <PrimaryImageGen xmlns="4873beb7-5857-4685-be1f-d57550cc96cc">true</PrimaryImageGen>
-    <PlannedPubDate xmlns="4873beb7-5857-4685-be1f-d57550cc96cc" xsi:nil="true"/>
-    <CSXSubmissionMarket xmlns="4873beb7-5857-4685-be1f-d57550cc96cc" xsi:nil="true"/>
-    <Downloads xmlns="4873beb7-5857-4685-be1f-d57550cc96cc">0</Downloads>
-    <ArtSampleDocs xmlns="4873beb7-5857-4685-be1f-d57550cc96cc" xsi:nil="true"/>
-    <TrustLevel xmlns="4873beb7-5857-4685-be1f-d57550cc96cc">1 Microsoft Managed Content</TrustLevel>
-    <BlockPublish xmlns="4873beb7-5857-4685-be1f-d57550cc96cc">false</BlockPublish>
-    <TPLaunchHelpLinkType xmlns="4873beb7-5857-4685-be1f-d57550cc96cc">Template</TPLaunchHelpLinkType>
-    <LocalizationTagsTaxHTField0 xmlns="4873beb7-5857-4685-be1f-d57550cc96cc">
-      <Terms xmlns="http://schemas.microsoft.com/office/infopath/2007/PartnerControls"/>
-    </LocalizationTagsTaxHTField0>
-    <BusinessGroup xmlns="4873beb7-5857-4685-be1f-d57550cc96cc" xsi:nil="true"/>
-    <Providers xmlns="4873beb7-5857-4685-be1f-d57550cc96cc" xsi:nil="true"/>
-    <TemplateTemplateType xmlns="4873beb7-5857-4685-be1f-d57550cc96cc">Word Document Template</TemplateTemplateType>
-    <TimesCloned xmlns="4873beb7-5857-4685-be1f-d57550cc96cc" xsi:nil="true"/>
-    <TPAppVersion xmlns="4873beb7-5857-4685-be1f-d57550cc96cc" xsi:nil="true"/>
-    <VoteCount xmlns="4873beb7-5857-4685-be1f-d57550cc96cc" xsi:nil="true"/>
-    <AverageRating xmlns="4873beb7-5857-4685-be1f-d57550cc96cc" xsi:nil="true"/>
-    <FeatureTagsTaxHTField0 xmlns="4873beb7-5857-4685-be1f-d57550cc96cc">
-      <Terms xmlns="http://schemas.microsoft.com/office/infopath/2007/PartnerControls"/>
-    </FeatureTagsTaxHTField0>
-    <Provider xmlns="4873beb7-5857-4685-be1f-d57550cc96cc" xsi:nil="true"/>
-    <UACurrentWords xmlns="4873beb7-5857-4685-be1f-d57550cc96cc" xsi:nil="true"/>
-    <AssetId xmlns="4873beb7-5857-4685-be1f-d57550cc96cc">TP103749966</AssetId>
-    <TPClientViewer xmlns="4873beb7-5857-4685-be1f-d57550cc96cc" xsi:nil="true"/>
-    <DSATActionTaken xmlns="4873beb7-5857-4685-be1f-d57550cc96cc" xsi:nil="true"/>
-    <APEditor xmlns="4873beb7-5857-4685-be1f-d57550cc96cc">
-      <UserInfo>
-        <DisplayName/>
-        <AccountId xsi:nil="true"/>
-        <AccountType/>
-      </UserInfo>
-    </APEditor>
-    <TPInstallLocation xmlns="4873beb7-5857-4685-be1f-d57550cc96cc" xsi:nil="true"/>
-    <OOCacheId xmlns="4873beb7-5857-4685-be1f-d57550cc96cc" xsi:nil="true"/>
-    <IsDeleted xmlns="4873beb7-5857-4685-be1f-d57550cc96cc">false</IsDeleted>
-    <PublishTargets xmlns="4873beb7-5857-4685-be1f-d57550cc96cc">OfficeOnlineVNext</PublishTargets>
-    <ApprovalLog xmlns="4873beb7-5857-4685-be1f-d57550cc96cc" xsi:nil="true"/>
-    <BugNumber xmlns="4873beb7-5857-4685-be1f-d57550cc96cc" xsi:nil="true"/>
-    <CrawlForDependencies xmlns="4873beb7-5857-4685-be1f-d57550cc96cc">false</CrawlForDependencies>
-    <InternalTagsTaxHTField0 xmlns="4873beb7-5857-4685-be1f-d57550cc96cc">
-      <Terms xmlns="http://schemas.microsoft.com/office/infopath/2007/PartnerControls"/>
-    </InternalTagsTaxHTField0>
-    <LastHandOff xmlns="4873beb7-5857-4685-be1f-d57550cc96cc" xsi:nil="true"/>
-    <Milestone xmlns="4873beb7-5857-4685-be1f-d57550cc96cc" xsi:nil="true"/>
-    <OriginalRelease xmlns="4873beb7-5857-4685-be1f-d57550cc96cc">15</OriginalRelease>
-    <RecommendationsModifier xmlns="4873beb7-5857-4685-be1f-d57550cc96cc" xsi:nil="true"/>
-    <ScenarioTagsTaxHTField0 xmlns="4873beb7-5857-4685-be1f-d57550cc96cc">
-      <Terms xmlns="http://schemas.microsoft.com/office/infopath/2007/PartnerControls"/>
-    </ScenarioTagsTaxHTField0>
-    <UANotes xmlns="4873beb7-5857-4685-be1f-d57550cc96cc" xsi:nil="true"/>
-  </documentManagement>
-</p:properties>
-</file>
-
-<file path=customXml/item3.xml><?xml version="1.0" encoding="utf-8"?>
-<?mso-contentType ?>
-<FormTemplates xmlns="http://schemas.microsoft.com/sharepoint/v3/contenttype/forms">
-  <Display>DocumentLibraryForm</Display>
-  <Edit>AssetEditForm</Edit>
-  <New>DocumentLibraryForm</New>
-</FormTemplates>
-</file>
-
 <file path=customXml/item4.xml><?xml version="1.0" encoding="utf-8"?>
 <b:Sources xmlns:b="http://schemas.openxmlformats.org/officeDocument/2006/bibliography" SelectedStyle="\APA.XSL" StyleName="APA">
   <b:Source>
@@ -4949,6 +5557,24 @@
 </file>
 
 <file path=customXml/itemProps1.xml><?xml version="1.0" encoding="utf-8"?>
+<ds:datastoreItem xmlns:ds="http://schemas.openxmlformats.org/officeDocument/2006/customXml" ds:itemID="{FF740C13-C6A2-43D3-86C5-4CBB969C2CB1}">
+  <ds:schemaRefs>
+    <ds:schemaRef ds:uri="http://schemas.microsoft.com/sharepoint/v3/contenttype/forms"/>
+  </ds:schemaRefs>
+</ds:datastoreItem>
+</file>
+
+<file path=customXml/itemProps2.xml><?xml version="1.0" encoding="utf-8"?>
+<ds:datastoreItem xmlns:ds="http://schemas.openxmlformats.org/officeDocument/2006/customXml" ds:itemID="{83AE4ADC-D632-40A7-A0C1-0481BB069C4F}">
+  <ds:schemaRefs>
+    <ds:schemaRef ds:uri="http://schemas.microsoft.com/office/2006/metadata/properties"/>
+    <ds:schemaRef ds:uri="http://schemas.microsoft.com/office/infopath/2007/PartnerControls"/>
+    <ds:schemaRef ds:uri="4873beb7-5857-4685-be1f-d57550cc96cc"/>
+  </ds:schemaRefs>
+</ds:datastoreItem>
+</file>
+
+<file path=customXml/itemProps3.xml><?xml version="1.0" encoding="utf-8"?>
 <ds:datastoreItem xmlns:ds="http://schemas.openxmlformats.org/officeDocument/2006/customXml" ds:itemID="{88FF2527-3592-4DBF-9FD9-FEA06E5BF9A7}">
   <ds:schemaRefs>
     <ds:schemaRef ds:uri="http://schemas.microsoft.com/office/2006/metadata/contentType"/>
@@ -4966,26 +5592,8 @@
 </ds:datastoreItem>
 </file>
 
-<file path=customXml/itemProps2.xml><?xml version="1.0" encoding="utf-8"?>
-<ds:datastoreItem xmlns:ds="http://schemas.openxmlformats.org/officeDocument/2006/customXml" ds:itemID="{83AE4ADC-D632-40A7-A0C1-0481BB069C4F}">
-  <ds:schemaRefs>
-    <ds:schemaRef ds:uri="http://schemas.microsoft.com/office/2006/metadata/properties"/>
-    <ds:schemaRef ds:uri="http://schemas.microsoft.com/office/infopath/2007/PartnerControls"/>
-    <ds:schemaRef ds:uri="4873beb7-5857-4685-be1f-d57550cc96cc"/>
-  </ds:schemaRefs>
-</ds:datastoreItem>
-</file>
-
-<file path=customXml/itemProps3.xml><?xml version="1.0" encoding="utf-8"?>
-<ds:datastoreItem xmlns:ds="http://schemas.openxmlformats.org/officeDocument/2006/customXml" ds:itemID="{FF740C13-C6A2-43D3-86C5-4CBB969C2CB1}">
-  <ds:schemaRefs>
-    <ds:schemaRef ds:uri="http://schemas.microsoft.com/sharepoint/v3/contenttype/forms"/>
-  </ds:schemaRefs>
-</ds:datastoreItem>
-</file>
-
 <file path=customXml/itemProps4.xml><?xml version="1.0" encoding="utf-8"?>
-<ds:datastoreItem xmlns:ds="http://schemas.openxmlformats.org/officeDocument/2006/customXml" ds:itemID="{D4DDEF65-FB69-437A-94DF-5A20F15BCEF0}">
+<ds:datastoreItem xmlns:ds="http://schemas.openxmlformats.org/officeDocument/2006/customXml" ds:itemID="{DCBB2662-7632-49F1-AAD7-74D7D9D6131A}">
   <ds:schemaRefs>
     <ds:schemaRef ds:uri="http://schemas.openxmlformats.org/officeDocument/2006/bibliography"/>
   </ds:schemaRefs>

</xml_diff>